<commit_message>
M e r g e  B r a n c h e s
</commit_message>
<xml_diff>
--- a/Sprint One/Analysis Report.docx
+++ b/Sprint One/Analysis Report.docx
@@ -4,70 +4,54 @@
   <w:body>
     <w:p>
       <w:pPr>
-        <w:pStyle w:val="Title"/>
-        <w:rPr>
-          <w:lang w:val="en-AU"/>
-        </w:rPr>
-      </w:pPr>
-      <w:bookmarkStart w:id="0" w:name="_GoBack"/>
+        <w:pStyle w:val="SectionTitle"/>
+      </w:pPr>
+      <w:bookmarkStart w:id="0" w:name="_Toc56079295"/>
+      <w:bookmarkStart w:id="1" w:name="_Toc56083989"/>
       <w:r>
-        <w:rPr>
-          <w:lang w:val="en-AU"/>
-        </w:rPr>
         <w:t>Analysis Report</w:t>
+      </w:r>
+      <w:bookmarkEnd w:id="0"/>
+      <w:bookmarkEnd w:id="1"/>
+    </w:p>
+    <w:p>
+      <w:pPr>
+        <w:pStyle w:val="SubsectionHeading"/>
+      </w:pPr>
+      <w:r>
+        <w:t>describes CITEMS Rules, Quality Assurance Practices and Acme’s Development Requirements</w:t>
       </w:r>
     </w:p>
     <w:p>
       <w:pPr>
         <w:rPr>
-          <w:lang w:val="en-AU"/>
+          <w:rFonts w:asciiTheme="majorHAnsi" w:eastAsiaTheme="majorEastAsia" w:hAnsiTheme="majorHAnsi" w:cstheme="majorBidi"/>
+          <w:caps/>
+          <w:sz w:val="32"/>
         </w:rPr>
       </w:pPr>
+      <w:r>
+        <w:br w:type="page"/>
+      </w:r>
     </w:p>
     <w:p>
       <w:pPr>
         <w:pStyle w:val="Heading1"/>
-        <w:rPr>
-          <w:lang w:val="en-AU"/>
-        </w:rPr>
-        <w:sectPr>
-          <w:footerReference w:type="first" r:id="rId8"/>
-          <w:pgSz w:w="12240" w:h="15840"/>
-          <w:pgMar w:top="720" w:right="1152" w:bottom="720" w:left="1152" w:header="0" w:footer="0" w:gutter="0"/>
-          <w:cols w:space="720"/>
-          <w:titlePg/>
-          <w:docGrid w:linePitch="381"/>
-        </w:sectPr>
-      </w:pPr>
-    </w:p>
-    <w:p>
-      <w:pPr>
-        <w:pStyle w:val="Heading1"/>
-        <w:rPr>
-          <w:lang w:val="en-AU"/>
-        </w:rPr>
-      </w:pPr>
-      <w:bookmarkStart w:id="1" w:name="_Toc56064196"/>
+      </w:pPr>
+      <w:bookmarkStart w:id="2" w:name="_Toc56079296"/>
+      <w:bookmarkStart w:id="3" w:name="_Toc56083990"/>
       <w:r>
-        <w:rPr>
-          <w:lang w:val="en-AU"/>
-        </w:rPr>
         <w:lastRenderedPageBreak/>
         <w:t>CITE Business Rules</w:t>
       </w:r>
-      <w:bookmarkEnd w:id="1"/>
+      <w:bookmarkEnd w:id="2"/>
+      <w:bookmarkEnd w:id="3"/>
     </w:p>
     <w:p>
       <w:pPr>
-        <w:pStyle w:val="Subheading1"/>
-        <w:rPr>
-          <w:lang w:val="en-AU"/>
-        </w:rPr>
+        <w:pStyle w:val="Subheading"/>
       </w:pPr>
       <w:r>
-        <w:rPr>
-          <w:lang w:val="en-AU"/>
-        </w:rPr>
         <w:t>Describes the CITE Business Rules for Software Development</w:t>
       </w:r>
     </w:p>
@@ -87,6 +71,12 @@
     <w:p>
       <w:pPr>
         <w:pStyle w:val="ListBullet"/>
+        <w:numPr>
+          <w:ilvl w:val="0"/>
+          <w:numId w:val="1"/>
+        </w:numPr>
+        <w:spacing w:before="0" w:after="0" w:line="276" w:lineRule="auto"/>
+        <w:contextualSpacing/>
         <w:rPr>
           <w:lang w:val="en-AU"/>
         </w:rPr>
@@ -101,6 +91,12 @@
     <w:p>
       <w:pPr>
         <w:pStyle w:val="ListBullet"/>
+        <w:numPr>
+          <w:ilvl w:val="0"/>
+          <w:numId w:val="1"/>
+        </w:numPr>
+        <w:spacing w:before="0" w:after="0" w:line="276" w:lineRule="auto"/>
+        <w:contextualSpacing/>
         <w:rPr>
           <w:lang w:val="en-AU"/>
         </w:rPr>
@@ -115,6 +111,12 @@
     <w:p>
       <w:pPr>
         <w:pStyle w:val="ListBullet"/>
+        <w:numPr>
+          <w:ilvl w:val="0"/>
+          <w:numId w:val="1"/>
+        </w:numPr>
+        <w:spacing w:before="0" w:after="0" w:line="276" w:lineRule="auto"/>
+        <w:contextualSpacing/>
         <w:rPr>
           <w:lang w:val="en-AU"/>
         </w:rPr>
@@ -128,10 +130,118 @@
     </w:p>
     <w:p>
       <w:pPr>
+        <w:pStyle w:val="ListBullet"/>
+        <w:numPr>
+          <w:ilvl w:val="0"/>
+          <w:numId w:val="1"/>
+        </w:numPr>
+        <w:spacing w:before="0" w:after="0" w:line="276" w:lineRule="auto"/>
+        <w:contextualSpacing/>
         <w:rPr>
           <w:lang w:val="en-AU"/>
         </w:rPr>
       </w:pPr>
+      <w:r>
+        <w:rPr>
+          <w:lang w:val="en-AU"/>
+        </w:rPr>
+        <w:t>Always strive to achieve a better solution to a client’s issues</w:t>
+      </w:r>
+    </w:p>
+    <w:p>
+      <w:pPr>
+        <w:pStyle w:val="ListBullet"/>
+        <w:numPr>
+          <w:ilvl w:val="0"/>
+          <w:numId w:val="1"/>
+        </w:numPr>
+        <w:spacing w:before="0" w:after="0" w:line="276" w:lineRule="auto"/>
+        <w:contextualSpacing/>
+        <w:rPr>
+          <w:lang w:val="en-AU"/>
+        </w:rPr>
+      </w:pPr>
+      <w:r>
+        <w:rPr>
+          <w:lang w:val="en-AU"/>
+        </w:rPr>
+        <w:t>Prioritise firm and client interests</w:t>
+      </w:r>
+    </w:p>
+    <w:p>
+      <w:pPr>
+        <w:pStyle w:val="ListBullet"/>
+        <w:numPr>
+          <w:ilvl w:val="0"/>
+          <w:numId w:val="1"/>
+        </w:numPr>
+        <w:spacing w:before="0" w:after="0" w:line="276" w:lineRule="auto"/>
+        <w:contextualSpacing/>
+        <w:rPr>
+          <w:lang w:val="en-AU"/>
+        </w:rPr>
+      </w:pPr>
+      <w:r>
+        <w:rPr>
+          <w:lang w:val="en-AU"/>
+        </w:rPr>
+        <w:t>Be fair competitors and not degrade other firms</w:t>
+      </w:r>
+    </w:p>
+    <w:p>
+      <w:pPr>
+        <w:pStyle w:val="ListBullet"/>
+        <w:numPr>
+          <w:ilvl w:val="0"/>
+          <w:numId w:val="1"/>
+        </w:numPr>
+        <w:spacing w:before="0" w:after="0" w:line="276" w:lineRule="auto"/>
+        <w:contextualSpacing/>
+        <w:rPr>
+          <w:lang w:val="en-AU"/>
+        </w:rPr>
+      </w:pPr>
+      <w:r>
+        <w:rPr>
+          <w:lang w:val="en-AU"/>
+        </w:rPr>
+        <w:t>Maintain high ethical standards</w:t>
+      </w:r>
+    </w:p>
+    <w:p>
+      <w:pPr>
+        <w:pStyle w:val="ListBullet"/>
+        <w:numPr>
+          <w:ilvl w:val="0"/>
+          <w:numId w:val="1"/>
+        </w:numPr>
+        <w:spacing w:before="0" w:after="0" w:line="276" w:lineRule="auto"/>
+        <w:contextualSpacing/>
+        <w:rPr>
+          <w:lang w:val="en-AU"/>
+        </w:rPr>
+      </w:pPr>
+      <w:r>
+        <w:rPr>
+          <w:lang w:val="en-AU"/>
+        </w:rPr>
+        <w:t>Abide by coding policies and standards</w:t>
+      </w:r>
+    </w:p>
+    <w:p>
+      <w:pPr>
+        <w:rPr>
+          <w:lang w:val="en-AU"/>
+        </w:rPr>
+      </w:pPr>
+      <w:bookmarkStart w:id="4" w:name="_GoBack"/>
+      <w:bookmarkEnd w:id="4"/>
+      <w:r>
+        <w:rPr>
+          <w:lang w:val="en-AU"/>
+        </w:rPr>
+        <w:br w:type="page"/>
+      </w:r>
     </w:p>
     <w:p>
       <w:pPr>
@@ -140,18 +250,21 @@
           <w:lang w:val="en-AU"/>
         </w:rPr>
       </w:pPr>
-      <w:bookmarkStart w:id="2" w:name="_Toc56064197"/>
+      <w:bookmarkStart w:id="5" w:name="_Toc56079297"/>
+      <w:bookmarkStart w:id="6" w:name="_Toc56083991"/>
       <w:r>
         <w:rPr>
           <w:lang w:val="en-AU"/>
         </w:rPr>
+        <w:lastRenderedPageBreak/>
         <w:t>CITE Managed Services QA</w:t>
       </w:r>
-      <w:bookmarkEnd w:id="2"/>
+      <w:bookmarkEnd w:id="5"/>
+      <w:bookmarkEnd w:id="6"/>
     </w:p>
     <w:p>
       <w:pPr>
-        <w:pStyle w:val="Subheading1"/>
+        <w:pStyle w:val="Subheading"/>
         <w:rPr>
           <w:lang w:val="en-AU"/>
         </w:rPr>
@@ -175,7 +288,7 @@
         </w:rPr>
         <w:t xml:space="preserve">According to the </w:t>
       </w:r>
-      <w:hyperlink r:id="rId9" w:history="1">
+      <w:hyperlink r:id="rId8" w:history="1">
         <w:r>
           <w:rPr>
             <w:rStyle w:val="Hyperlink"/>
@@ -214,6 +327,12 @@
     <w:p>
       <w:pPr>
         <w:pStyle w:val="ListBullet"/>
+        <w:numPr>
+          <w:ilvl w:val="0"/>
+          <w:numId w:val="27"/>
+        </w:numPr>
+        <w:spacing w:before="0" w:after="0" w:line="276" w:lineRule="auto"/>
+        <w:contextualSpacing/>
       </w:pPr>
       <w:r>
         <w:t>Conduct full-cycle quality assurance testing</w:t>
@@ -222,6 +341,12 @@
     <w:p>
       <w:pPr>
         <w:pStyle w:val="ListBullet"/>
+        <w:numPr>
+          <w:ilvl w:val="0"/>
+          <w:numId w:val="27"/>
+        </w:numPr>
+        <w:spacing w:before="0" w:after="0" w:line="276" w:lineRule="auto"/>
+        <w:contextualSpacing/>
       </w:pPr>
       <w:r>
         <w:t>Document and code reviews</w:t>
@@ -230,6 +355,12 @@
     <w:p>
       <w:pPr>
         <w:pStyle w:val="ListBullet"/>
+        <w:numPr>
+          <w:ilvl w:val="0"/>
+          <w:numId w:val="27"/>
+        </w:numPr>
+        <w:spacing w:before="0" w:after="0" w:line="276" w:lineRule="auto"/>
+        <w:contextualSpacing/>
       </w:pPr>
       <w:r>
         <w:t>Defect tracking</w:t>
@@ -238,6 +369,12 @@
     <w:p>
       <w:pPr>
         <w:pStyle w:val="ListBullet"/>
+        <w:numPr>
+          <w:ilvl w:val="0"/>
+          <w:numId w:val="27"/>
+        </w:numPr>
+        <w:spacing w:before="0" w:after="0" w:line="276" w:lineRule="auto"/>
+        <w:contextualSpacing/>
       </w:pPr>
       <w:r>
         <w:t>Configuration management</w:t>
@@ -246,6 +383,12 @@
     <w:p>
       <w:pPr>
         <w:pStyle w:val="ListBullet"/>
+        <w:numPr>
+          <w:ilvl w:val="0"/>
+          <w:numId w:val="27"/>
+        </w:numPr>
+        <w:spacing w:before="0" w:after="0" w:line="276" w:lineRule="auto"/>
+        <w:contextualSpacing/>
       </w:pPr>
       <w:r>
         <w:t>Process monitoring</w:t>
@@ -254,27 +397,21 @@
     <w:p>
       <w:pPr>
         <w:pStyle w:val="ListBullet"/>
+        <w:numPr>
+          <w:ilvl w:val="0"/>
+          <w:numId w:val="27"/>
+        </w:numPr>
+        <w:spacing w:before="0" w:after="0" w:line="276" w:lineRule="auto"/>
+        <w:contextualSpacing/>
       </w:pPr>
       <w:r>
         <w:t>Risk management</w:t>
       </w:r>
     </w:p>
+    <w:p/>
     <w:p>
       <w:pPr>
         <w:pStyle w:val="ListBullet"/>
-        <w:numPr>
-          <w:ilvl w:val="0"/>
-          <w:numId w:val="0"/>
-        </w:numPr>
-      </w:pPr>
-    </w:p>
-    <w:p>
-      <w:pPr>
-        <w:pStyle w:val="ListBullet"/>
-        <w:numPr>
-          <w:ilvl w:val="0"/>
-          <w:numId w:val="0"/>
-        </w:numPr>
       </w:pPr>
       <w:r>
         <w:t>CITEMS conducts quality assurance throughout the development lifecycle with our QA team members engaged in every stage. A standard QA lifecycle at CITEMS will involve the following stages:</w:t>
@@ -285,8 +422,10 @@
         <w:pStyle w:val="ListBullet"/>
         <w:numPr>
           <w:ilvl w:val="0"/>
-          <w:numId w:val="3"/>
+          <w:numId w:val="23"/>
         </w:numPr>
+        <w:spacing w:before="0" w:after="0" w:line="276" w:lineRule="auto"/>
+        <w:contextualSpacing/>
       </w:pPr>
       <w:r>
         <w:t>Initiation and Planning – Project specification analysis, test plan explanation and team assignment</w:t>
@@ -297,8 +436,10 @@
         <w:pStyle w:val="ListBullet"/>
         <w:numPr>
           <w:ilvl w:val="0"/>
-          <w:numId w:val="3"/>
+          <w:numId w:val="23"/>
         </w:numPr>
+        <w:spacing w:before="0" w:after="0" w:line="276" w:lineRule="auto"/>
+        <w:contextualSpacing/>
       </w:pPr>
       <w:r>
         <w:t>First review – Early testing of first development deliverables, refining test plan as well as test items (if required)</w:t>
@@ -309,8 +450,10 @@
         <w:pStyle w:val="ListBullet"/>
         <w:numPr>
           <w:ilvl w:val="0"/>
-          <w:numId w:val="3"/>
+          <w:numId w:val="23"/>
         </w:numPr>
+        <w:spacing w:before="0" w:after="0" w:line="276" w:lineRule="auto"/>
+        <w:contextualSpacing/>
       </w:pPr>
       <w:r>
         <w:t>Iteration audits – Ongoing test of intermediate iteration builds</w:t>
@@ -321,8 +464,10 @@
         <w:pStyle w:val="ListBullet"/>
         <w:numPr>
           <w:ilvl w:val="0"/>
-          <w:numId w:val="3"/>
+          <w:numId w:val="23"/>
         </w:numPr>
+        <w:spacing w:before="0" w:after="0" w:line="276" w:lineRule="auto"/>
+        <w:contextualSpacing/>
       </w:pPr>
       <w:r>
         <w:t>Final verification and validation – Final product testing to guarantee bespoke quality and readiness for deployment</w:t>
@@ -330,43 +475,38 @@
     </w:p>
     <w:p>
       <w:pPr>
-        <w:rPr>
-          <w:lang w:val="en-AU"/>
-        </w:rPr>
+        <w:pStyle w:val="ListBullet"/>
+        <w:spacing w:before="0" w:after="0" w:line="276" w:lineRule="auto"/>
+        <w:contextualSpacing/>
       </w:pPr>
     </w:p>
     <w:p>
       <w:pPr>
         <w:pStyle w:val="Heading1"/>
-        <w:rPr>
-          <w:lang w:val="en-AU"/>
-        </w:rPr>
-      </w:pPr>
-      <w:bookmarkStart w:id="3" w:name="_Toc56064198"/>
+      </w:pPr>
+      <w:bookmarkStart w:id="7" w:name="_Toc56079298"/>
+      <w:bookmarkStart w:id="8" w:name="_Toc56083992"/>
       <w:r>
-        <w:rPr>
-          <w:lang w:val="en-AU"/>
-        </w:rPr>
         <w:t>A.E. Development Requirements</w:t>
       </w:r>
-      <w:bookmarkEnd w:id="3"/>
+      <w:bookmarkEnd w:id="7"/>
+      <w:bookmarkEnd w:id="8"/>
     </w:p>
     <w:p>
       <w:pPr>
-        <w:pStyle w:val="Subheading1"/>
-        <w:rPr>
-          <w:lang w:val="en-AU"/>
-        </w:rPr>
+        <w:pStyle w:val="Subheading"/>
       </w:pPr>
       <w:r>
-        <w:rPr>
-          <w:lang w:val="en-AU"/>
-        </w:rPr>
-        <w:t>Acme Entertainment Pty Ltd development requirements</w:t>
+        <w:t>Acme Entertainment Pty Ltd Development Requirements</w:t>
       </w:r>
     </w:p>
     <w:p>
       <w:pPr>
+        <w:pStyle w:val="ListParagraph"/>
+        <w:numPr>
+          <w:ilvl w:val="0"/>
+          <w:numId w:val="26"/>
+        </w:numPr>
         <w:rPr>
           <w:lang w:val="en-AU"/>
         </w:rPr>
@@ -383,8 +523,10 @@
         <w:pStyle w:val="ListBullet"/>
         <w:numPr>
           <w:ilvl w:val="0"/>
-          <w:numId w:val="4"/>
+          <w:numId w:val="26"/>
         </w:numPr>
+        <w:spacing w:before="0" w:after="0" w:line="276" w:lineRule="auto"/>
+        <w:contextualSpacing/>
         <w:rPr>
           <w:lang w:val="en-AU"/>
         </w:rPr>
@@ -393,36 +535,16 @@
         <w:rPr>
           <w:lang w:val="en-AU"/>
         </w:rPr>
-        <w:lastRenderedPageBreak/>
         <w:t>Able to use across all major digital platforms</w:t>
       </w:r>
     </w:p>
-    <w:p>
-      <w:pPr>
-        <w:pStyle w:val="ListBullet"/>
-        <w:numPr>
-          <w:ilvl w:val="0"/>
-          <w:numId w:val="4"/>
-        </w:numPr>
-        <w:rPr>
-          <w:lang w:val="en-AU"/>
-        </w:rPr>
-      </w:pPr>
-      <w:r>
-        <w:rPr>
-          <w:lang w:val="en-AU"/>
-        </w:rPr>
-        <w:t>A multi-platform report must be developed explaining the two design options currently used (adaptive and responsive)</w:t>
-      </w:r>
-      <w:bookmarkEnd w:id="0"/>
-    </w:p>
     <w:sectPr>
+      <w:headerReference w:type="first" r:id="rId9"/>
       <w:pgSz w:w="12240" w:h="15840"/>
-      <w:pgMar w:top="720" w:right="1152" w:bottom="720" w:left="1152" w:header="0" w:footer="0" w:gutter="0"/>
-      <w:pgNumType w:start="1"/>
+      <w:pgMar w:top="1728" w:right="1800" w:bottom="1440" w:left="1800" w:header="720" w:footer="720" w:gutter="0"/>
       <w:cols w:space="720"/>
       <w:titlePg/>
-      <w:docGrid w:linePitch="381"/>
+      <w:docGrid w:linePitch="360"/>
     </w:sectPr>
   </w:body>
 </w:document>
@@ -432,6 +554,9 @@
 <w:endnotes xmlns:wpc="http://schemas.microsoft.com/office/word/2010/wordprocessingCanvas" xmlns:cx="http://schemas.microsoft.com/office/drawing/2014/chartex" xmlns:cx1="http://schemas.microsoft.com/office/drawing/2015/9/8/chartex" xmlns:mc="http://schemas.openxmlformats.org/markup-compatibility/2006" xmlns:o="urn:schemas-microsoft-com:office:office" xmlns:r="http://schemas.openxmlformats.org/officeDocument/2006/relationships" xmlns:m="http://schemas.openxmlformats.org/officeDocument/2006/math" xmlns:v="urn:schemas-microsoft-com:vml" xmlns:wp14="http://schemas.microsoft.com/office/word/2010/wordprocessingDrawing" xmlns:wp="http://schemas.openxmlformats.org/drawingml/2006/wordprocessingDrawing" xmlns:w10="urn:schemas-microsoft-com:office:word" xmlns:w="http://schemas.openxmlformats.org/wordprocessingml/2006/main" xmlns:w14="http://schemas.microsoft.com/office/word/2010/wordml" xmlns:w15="http://schemas.microsoft.com/office/word/2012/wordml" xmlns:w16se="http://schemas.microsoft.com/office/word/2015/wordml/symex" xmlns:wpg="http://schemas.microsoft.com/office/word/2010/wordprocessingGroup" xmlns:wpi="http://schemas.microsoft.com/office/word/2010/wordprocessingInk" xmlns:wne="http://schemas.microsoft.com/office/word/2006/wordml" xmlns:wps="http://schemas.microsoft.com/office/word/2010/wordprocessingShape" mc:Ignorable="w14 w15 w16se wp14">
   <w:endnote w:type="separator" w:id="-1">
     <w:p>
+      <w:pPr>
+        <w:spacing w:before="0" w:after="0" w:line="240" w:lineRule="auto"/>
+      </w:pPr>
       <w:r>
         <w:separator/>
       </w:r>
@@ -439,56 +564,24 @@
   </w:endnote>
   <w:endnote w:type="continuationSeparator" w:id="0">
     <w:p>
+      <w:pPr>
+        <w:spacing w:before="0" w:after="0" w:line="240" w:lineRule="auto"/>
+      </w:pPr>
       <w:r>
         <w:continuationSeparator/>
       </w:r>
     </w:p>
   </w:endnote>
-  <w:endnote w:type="continuationNotice" w:id="1">
-    <w:p>
-      <w:pPr>
-        <w:spacing w:line="240" w:lineRule="auto"/>
-      </w:pPr>
-    </w:p>
-  </w:endnote>
 </w:endnotes>
-</file>
-
-<file path=word/footer1.xml><?xml version="1.0" encoding="utf-8"?>
-<w:ftr xmlns:wpc="http://schemas.microsoft.com/office/word/2010/wordprocessingCanvas" xmlns:cx="http://schemas.microsoft.com/office/drawing/2014/chartex" xmlns:cx1="http://schemas.microsoft.com/office/drawing/2015/9/8/chartex" xmlns:mc="http://schemas.openxmlformats.org/markup-compatibility/2006" xmlns:o="urn:schemas-microsoft-com:office:office" xmlns:r="http://schemas.openxmlformats.org/officeDocument/2006/relationships" xmlns:m="http://schemas.openxmlformats.org/officeDocument/2006/math" xmlns:v="urn:schemas-microsoft-com:vml" xmlns:wp14="http://schemas.microsoft.com/office/word/2010/wordprocessingDrawing" xmlns:wp="http://schemas.openxmlformats.org/drawingml/2006/wordprocessingDrawing" xmlns:w10="urn:schemas-microsoft-com:office:word" xmlns:w="http://schemas.openxmlformats.org/wordprocessingml/2006/main" xmlns:w14="http://schemas.microsoft.com/office/word/2010/wordml" xmlns:w15="http://schemas.microsoft.com/office/word/2012/wordml" xmlns:w16se="http://schemas.microsoft.com/office/word/2015/wordml/symex" xmlns:wpg="http://schemas.microsoft.com/office/word/2010/wordprocessingGroup" xmlns:wpi="http://schemas.microsoft.com/office/word/2010/wordprocessingInk" xmlns:wne="http://schemas.microsoft.com/office/word/2006/wordml" xmlns:wps="http://schemas.microsoft.com/office/word/2010/wordprocessingShape" mc:Ignorable="w14 w15 w16se wp14">
-  <w:p>
-    <w:pPr>
-      <w:pStyle w:val="Footer"/>
-    </w:pPr>
-    <w:r>
-      <w:fldChar w:fldCharType="begin"/>
-    </w:r>
-    <w:r>
-      <w:instrText xml:space="preserve"> PAGE   \* MERGEFORMAT </w:instrText>
-    </w:r>
-    <w:r>
-      <w:fldChar w:fldCharType="separate"/>
-    </w:r>
-    <w:r>
-      <w:rPr>
-        <w:noProof/>
-      </w:rPr>
-      <w:t>1</w:t>
-    </w:r>
-    <w:r>
-      <w:rPr>
-        <w:noProof/>
-      </w:rPr>
-      <w:fldChar w:fldCharType="end"/>
-    </w:r>
-  </w:p>
-</w:ftr>
 </file>
 
 <file path=word/footnotes.xml><?xml version="1.0" encoding="utf-8"?>
 <w:footnotes xmlns:wpc="http://schemas.microsoft.com/office/word/2010/wordprocessingCanvas" xmlns:cx="http://schemas.microsoft.com/office/drawing/2014/chartex" xmlns:cx1="http://schemas.microsoft.com/office/drawing/2015/9/8/chartex" xmlns:mc="http://schemas.openxmlformats.org/markup-compatibility/2006" xmlns:o="urn:schemas-microsoft-com:office:office" xmlns:r="http://schemas.openxmlformats.org/officeDocument/2006/relationships" xmlns:m="http://schemas.openxmlformats.org/officeDocument/2006/math" xmlns:v="urn:schemas-microsoft-com:vml" xmlns:wp14="http://schemas.microsoft.com/office/word/2010/wordprocessingDrawing" xmlns:wp="http://schemas.openxmlformats.org/drawingml/2006/wordprocessingDrawing" xmlns:w10="urn:schemas-microsoft-com:office:word" xmlns:w="http://schemas.openxmlformats.org/wordprocessingml/2006/main" xmlns:w14="http://schemas.microsoft.com/office/word/2010/wordml" xmlns:w15="http://schemas.microsoft.com/office/word/2012/wordml" xmlns:w16se="http://schemas.microsoft.com/office/word/2015/wordml/symex" xmlns:wpg="http://schemas.microsoft.com/office/word/2010/wordprocessingGroup" xmlns:wpi="http://schemas.microsoft.com/office/word/2010/wordprocessingInk" xmlns:wne="http://schemas.microsoft.com/office/word/2006/wordml" xmlns:wps="http://schemas.microsoft.com/office/word/2010/wordprocessingShape" mc:Ignorable="w14 w15 w16se wp14">
   <w:footnote w:type="separator" w:id="-1">
     <w:p>
+      <w:pPr>
+        <w:spacing w:before="0" w:after="0" w:line="240" w:lineRule="auto"/>
+      </w:pPr>
       <w:r>
         <w:separator/>
       </w:r>
@@ -496,32 +589,186 @@
   </w:footnote>
   <w:footnote w:type="continuationSeparator" w:id="0">
     <w:p>
+      <w:pPr>
+        <w:spacing w:before="0" w:after="0" w:line="240" w:lineRule="auto"/>
+      </w:pPr>
       <w:r>
         <w:continuationSeparator/>
       </w:r>
     </w:p>
   </w:footnote>
-  <w:footnote w:type="continuationNotice" w:id="1">
-    <w:p>
-      <w:pPr>
-        <w:spacing w:line="240" w:lineRule="auto"/>
-      </w:pPr>
-    </w:p>
-  </w:footnote>
 </w:footnotes>
+</file>
+
+<file path=word/header1.xml><?xml version="1.0" encoding="utf-8"?>
+<w:hdr xmlns:wpc="http://schemas.microsoft.com/office/word/2010/wordprocessingCanvas" xmlns:cx="http://schemas.microsoft.com/office/drawing/2014/chartex" xmlns:cx1="http://schemas.microsoft.com/office/drawing/2015/9/8/chartex" xmlns:mc="http://schemas.openxmlformats.org/markup-compatibility/2006" xmlns:o="urn:schemas-microsoft-com:office:office" xmlns:r="http://schemas.openxmlformats.org/officeDocument/2006/relationships" xmlns:m="http://schemas.openxmlformats.org/officeDocument/2006/math" xmlns:v="urn:schemas-microsoft-com:vml" xmlns:wp14="http://schemas.microsoft.com/office/word/2010/wordprocessingDrawing" xmlns:wp="http://schemas.openxmlformats.org/drawingml/2006/wordprocessingDrawing" xmlns:w10="urn:schemas-microsoft-com:office:word" xmlns:w="http://schemas.openxmlformats.org/wordprocessingml/2006/main" xmlns:w14="http://schemas.microsoft.com/office/word/2010/wordml" xmlns:w15="http://schemas.microsoft.com/office/word/2012/wordml" xmlns:w16se="http://schemas.microsoft.com/office/word/2015/wordml/symex" xmlns:wpg="http://schemas.microsoft.com/office/word/2010/wordprocessingGroup" xmlns:wpi="http://schemas.microsoft.com/office/word/2010/wordprocessingInk" xmlns:wne="http://schemas.microsoft.com/office/word/2006/wordml" xmlns:wps="http://schemas.microsoft.com/office/word/2010/wordprocessingShape" mc:Ignorable="w14 w15 w16se wp14">
+  <w:p>
+    <w:pPr>
+      <w:pStyle w:val="Header"/>
+    </w:pPr>
+  </w:p>
+</w:hdr>
 </file>
 
 <file path=word/numbering.xml><?xml version="1.0" encoding="utf-8"?>
 <w:numbering xmlns:wpc="http://schemas.microsoft.com/office/word/2010/wordprocessingCanvas" xmlns:cx="http://schemas.microsoft.com/office/drawing/2014/chartex" xmlns:cx1="http://schemas.microsoft.com/office/drawing/2015/9/8/chartex" xmlns:mc="http://schemas.openxmlformats.org/markup-compatibility/2006" xmlns:o="urn:schemas-microsoft-com:office:office" xmlns:r="http://schemas.openxmlformats.org/officeDocument/2006/relationships" xmlns:m="http://schemas.openxmlformats.org/officeDocument/2006/math" xmlns:v="urn:schemas-microsoft-com:vml" xmlns:wp14="http://schemas.microsoft.com/office/word/2010/wordprocessingDrawing" xmlns:wp="http://schemas.openxmlformats.org/drawingml/2006/wordprocessingDrawing" xmlns:w10="urn:schemas-microsoft-com:office:word" xmlns:w="http://schemas.openxmlformats.org/wordprocessingml/2006/main" xmlns:w14="http://schemas.microsoft.com/office/word/2010/wordml" xmlns:w15="http://schemas.microsoft.com/office/word/2012/wordml" xmlns:w16se="http://schemas.microsoft.com/office/word/2015/wordml/symex" xmlns:wpg="http://schemas.microsoft.com/office/word/2010/wordprocessingGroup" xmlns:wpi="http://schemas.microsoft.com/office/word/2010/wordprocessingInk" xmlns:wne="http://schemas.microsoft.com/office/word/2006/wordml" xmlns:wps="http://schemas.microsoft.com/office/word/2010/wordprocessingShape" mc:Ignorable="w14 w15 w16se wp14">
   <w:abstractNum w:abstractNumId="0" w15:restartNumberingAfterBreak="0">
-    <w:nsid w:val="FFFFFF89"/>
+    <w:nsid w:val="FFFFFF7C"/>
     <w:multiLevelType w:val="singleLevel"/>
-    <w:tmpl w:val="0CAEB126"/>
+    <w:tmpl w:val="61E62248"/>
     <w:lvl w:ilvl="0">
       <w:start w:val="1"/>
-      <w:numFmt w:val="bullet"/>
-      <w:pStyle w:val="ListBullet"/>
+      <w:numFmt w:val="decimal"/>
+      <w:lvlText w:val="%1."/>
+      <w:lvlJc w:val="left"/>
+      <w:pPr>
+        <w:tabs>
+          <w:tab w:val="num" w:pos="1800"/>
+        </w:tabs>
+        <w:ind w:left="1800" w:hanging="360"/>
+      </w:pPr>
+    </w:lvl>
+  </w:abstractNum>
+  <w:abstractNum w:abstractNumId="1" w15:restartNumberingAfterBreak="0">
+    <w:nsid w:val="FFFFFF7D"/>
+    <w:multiLevelType w:val="singleLevel"/>
+    <w:tmpl w:val="DADA94F2"/>
+    <w:lvl w:ilvl="0">
+      <w:start w:val="1"/>
+      <w:numFmt w:val="decimal"/>
+      <w:lvlText w:val="%1."/>
+      <w:lvlJc w:val="left"/>
+      <w:pPr>
+        <w:tabs>
+          <w:tab w:val="num" w:pos="1440"/>
+        </w:tabs>
+        <w:ind w:left="1440" w:hanging="360"/>
+      </w:pPr>
+    </w:lvl>
+  </w:abstractNum>
+  <w:abstractNum w:abstractNumId="2" w15:restartNumberingAfterBreak="0">
+    <w:nsid w:val="FFFFFF7E"/>
+    <w:multiLevelType w:val="singleLevel"/>
+    <w:tmpl w:val="A0E4E5B2"/>
+    <w:lvl w:ilvl="0">
+      <w:start w:val="1"/>
+      <w:numFmt w:val="decimal"/>
+      <w:lvlText w:val="%1."/>
+      <w:lvlJc w:val="left"/>
+      <w:pPr>
+        <w:tabs>
+          <w:tab w:val="num" w:pos="1080"/>
+        </w:tabs>
+        <w:ind w:left="1080" w:hanging="360"/>
+      </w:pPr>
+    </w:lvl>
+  </w:abstractNum>
+  <w:abstractNum w:abstractNumId="3" w15:restartNumberingAfterBreak="0">
+    <w:nsid w:val="FFFFFF7F"/>
+    <w:multiLevelType w:val="singleLevel"/>
+    <w:tmpl w:val="B4188A06"/>
+    <w:lvl w:ilvl="0">
+      <w:start w:val="1"/>
+      <w:numFmt w:val="decimal"/>
+      <w:lvlText w:val="%1."/>
+      <w:lvlJc w:val="left"/>
+      <w:pPr>
+        <w:tabs>
+          <w:tab w:val="num" w:pos="720"/>
+        </w:tabs>
+        <w:ind w:left="720" w:hanging="360"/>
+      </w:pPr>
+    </w:lvl>
+  </w:abstractNum>
+  <w:abstractNum w:abstractNumId="4" w15:restartNumberingAfterBreak="0">
+    <w:nsid w:val="FFFFFF80"/>
+    <w:multiLevelType w:val="singleLevel"/>
+    <w:tmpl w:val="1E0C080A"/>
+    <w:lvl w:ilvl="0">
+      <w:start w:val="1"/>
+      <w:numFmt w:val="bullet"/>
       <w:lvlText w:val=""/>
+      <w:lvlJc w:val="left"/>
+      <w:pPr>
+        <w:tabs>
+          <w:tab w:val="num" w:pos="1800"/>
+        </w:tabs>
+        <w:ind w:left="1800" w:hanging="360"/>
+      </w:pPr>
+      <w:rPr>
+        <w:rFonts w:ascii="Symbol" w:hAnsi="Symbol" w:hint="default"/>
+      </w:rPr>
+    </w:lvl>
+  </w:abstractNum>
+  <w:abstractNum w:abstractNumId="5" w15:restartNumberingAfterBreak="0">
+    <w:nsid w:val="FFFFFF81"/>
+    <w:multiLevelType w:val="singleLevel"/>
+    <w:tmpl w:val="CB9E1936"/>
+    <w:lvl w:ilvl="0">
+      <w:start w:val="1"/>
+      <w:numFmt w:val="bullet"/>
+      <w:lvlText w:val=""/>
+      <w:lvlJc w:val="left"/>
+      <w:pPr>
+        <w:tabs>
+          <w:tab w:val="num" w:pos="1440"/>
+        </w:tabs>
+        <w:ind w:left="1440" w:hanging="360"/>
+      </w:pPr>
+      <w:rPr>
+        <w:rFonts w:ascii="Symbol" w:hAnsi="Symbol" w:hint="default"/>
+      </w:rPr>
+    </w:lvl>
+  </w:abstractNum>
+  <w:abstractNum w:abstractNumId="6" w15:restartNumberingAfterBreak="0">
+    <w:nsid w:val="FFFFFF82"/>
+    <w:multiLevelType w:val="singleLevel"/>
+    <w:tmpl w:val="13A06938"/>
+    <w:lvl w:ilvl="0">
+      <w:start w:val="1"/>
+      <w:numFmt w:val="bullet"/>
+      <w:lvlText w:val=""/>
+      <w:lvlJc w:val="left"/>
+      <w:pPr>
+        <w:tabs>
+          <w:tab w:val="num" w:pos="1080"/>
+        </w:tabs>
+        <w:ind w:left="1080" w:hanging="360"/>
+      </w:pPr>
+      <w:rPr>
+        <w:rFonts w:ascii="Symbol" w:hAnsi="Symbol" w:hint="default"/>
+      </w:rPr>
+    </w:lvl>
+  </w:abstractNum>
+  <w:abstractNum w:abstractNumId="7" w15:restartNumberingAfterBreak="0">
+    <w:nsid w:val="FFFFFF83"/>
+    <w:multiLevelType w:val="singleLevel"/>
+    <w:tmpl w:val="93C8D00C"/>
+    <w:lvl w:ilvl="0">
+      <w:start w:val="1"/>
+      <w:numFmt w:val="bullet"/>
+      <w:lvlText w:val=""/>
+      <w:lvlJc w:val="left"/>
+      <w:pPr>
+        <w:tabs>
+          <w:tab w:val="num" w:pos="720"/>
+        </w:tabs>
+        <w:ind w:left="720" w:hanging="360"/>
+      </w:pPr>
+      <w:rPr>
+        <w:rFonts w:ascii="Symbol" w:hAnsi="Symbol" w:hint="default"/>
+      </w:rPr>
+    </w:lvl>
+  </w:abstractNum>
+  <w:abstractNum w:abstractNumId="8" w15:restartNumberingAfterBreak="0">
+    <w:nsid w:val="FFFFFF88"/>
+    <w:multiLevelType w:val="singleLevel"/>
+    <w:tmpl w:val="B87E3E76"/>
+    <w:lvl w:ilvl="0">
+      <w:start w:val="1"/>
+      <w:numFmt w:val="decimal"/>
+      <w:pStyle w:val="ListNumber"/>
+      <w:lvlText w:val="%1."/>
       <w:lvlJc w:val="left"/>
       <w:pPr>
         <w:tabs>
@@ -529,12 +776,670 @@
         </w:tabs>
         <w:ind w:left="360" w:hanging="360"/>
       </w:pPr>
+    </w:lvl>
+  </w:abstractNum>
+  <w:abstractNum w:abstractNumId="9" w15:restartNumberingAfterBreak="0">
+    <w:nsid w:val="FFFFFF89"/>
+    <w:multiLevelType w:val="singleLevel"/>
+    <w:tmpl w:val="04090001"/>
+    <w:lvl w:ilvl="0">
+      <w:start w:val="1"/>
+      <w:numFmt w:val="bullet"/>
+      <w:lvlText w:val=""/>
+      <w:lvlJc w:val="left"/>
+      <w:pPr>
+        <w:ind w:left="720" w:hanging="360"/>
+      </w:pPr>
       <w:rPr>
         <w:rFonts w:ascii="Symbol" w:hAnsi="Symbol" w:hint="default"/>
+        <w:color w:val="0D0D0D" w:themeColor="text1" w:themeTint="F2"/>
       </w:rPr>
     </w:lvl>
   </w:abstractNum>
-  <w:abstractNum w:abstractNumId="1" w15:restartNumberingAfterBreak="0">
+  <w:abstractNum w:abstractNumId="10" w15:restartNumberingAfterBreak="0">
+    <w:nsid w:val="01122BF4"/>
+    <w:multiLevelType w:val="multilevel"/>
+    <w:tmpl w:val="0409001D"/>
+    <w:lvl w:ilvl="0">
+      <w:start w:val="1"/>
+      <w:numFmt w:val="decimal"/>
+      <w:lvlText w:val="%1)"/>
+      <w:lvlJc w:val="left"/>
+      <w:pPr>
+        <w:ind w:left="360" w:hanging="360"/>
+      </w:pPr>
+    </w:lvl>
+    <w:lvl w:ilvl="1">
+      <w:start w:val="1"/>
+      <w:numFmt w:val="lowerLetter"/>
+      <w:lvlText w:val="%2)"/>
+      <w:lvlJc w:val="left"/>
+      <w:pPr>
+        <w:ind w:left="720" w:hanging="360"/>
+      </w:pPr>
+    </w:lvl>
+    <w:lvl w:ilvl="2">
+      <w:start w:val="1"/>
+      <w:numFmt w:val="lowerRoman"/>
+      <w:lvlText w:val="%3)"/>
+      <w:lvlJc w:val="left"/>
+      <w:pPr>
+        <w:ind w:left="1080" w:hanging="360"/>
+      </w:pPr>
+    </w:lvl>
+    <w:lvl w:ilvl="3">
+      <w:start w:val="1"/>
+      <w:numFmt w:val="decimal"/>
+      <w:lvlText w:val="(%4)"/>
+      <w:lvlJc w:val="left"/>
+      <w:pPr>
+        <w:ind w:left="1440" w:hanging="360"/>
+      </w:pPr>
+    </w:lvl>
+    <w:lvl w:ilvl="4">
+      <w:start w:val="1"/>
+      <w:numFmt w:val="lowerLetter"/>
+      <w:lvlText w:val="(%5)"/>
+      <w:lvlJc w:val="left"/>
+      <w:pPr>
+        <w:ind w:left="1800" w:hanging="360"/>
+      </w:pPr>
+    </w:lvl>
+    <w:lvl w:ilvl="5">
+      <w:start w:val="1"/>
+      <w:numFmt w:val="lowerRoman"/>
+      <w:lvlText w:val="(%6)"/>
+      <w:lvlJc w:val="left"/>
+      <w:pPr>
+        <w:ind w:left="2160" w:hanging="360"/>
+      </w:pPr>
+    </w:lvl>
+    <w:lvl w:ilvl="6">
+      <w:start w:val="1"/>
+      <w:numFmt w:val="decimal"/>
+      <w:lvlText w:val="%7."/>
+      <w:lvlJc w:val="left"/>
+      <w:pPr>
+        <w:ind w:left="2520" w:hanging="360"/>
+      </w:pPr>
+    </w:lvl>
+    <w:lvl w:ilvl="7">
+      <w:start w:val="1"/>
+      <w:numFmt w:val="lowerLetter"/>
+      <w:lvlText w:val="%8."/>
+      <w:lvlJc w:val="left"/>
+      <w:pPr>
+        <w:ind w:left="2880" w:hanging="360"/>
+      </w:pPr>
+    </w:lvl>
+    <w:lvl w:ilvl="8">
+      <w:start w:val="1"/>
+      <w:numFmt w:val="lowerRoman"/>
+      <w:lvlText w:val="%9."/>
+      <w:lvlJc w:val="left"/>
+      <w:pPr>
+        <w:ind w:left="3240" w:hanging="360"/>
+      </w:pPr>
+    </w:lvl>
+  </w:abstractNum>
+  <w:abstractNum w:abstractNumId="11" w15:restartNumberingAfterBreak="0">
+    <w:nsid w:val="01361DC7"/>
+    <w:multiLevelType w:val="hybridMultilevel"/>
+    <w:tmpl w:val="43B008B4"/>
+    <w:lvl w:ilvl="0" w:tplc="BBFAD6D6">
+      <w:start w:val="1"/>
+      <w:numFmt w:val="bullet"/>
+      <w:lvlText w:val=""/>
+      <w:lvlJc w:val="left"/>
+      <w:pPr>
+        <w:ind w:left="284" w:hanging="284"/>
+      </w:pPr>
+      <w:rPr>
+        <w:rFonts w:ascii="Symbol" w:hAnsi="Symbol" w:hint="default"/>
+      </w:rPr>
+    </w:lvl>
+    <w:lvl w:ilvl="1" w:tplc="0C090003" w:tentative="1">
+      <w:start w:val="1"/>
+      <w:numFmt w:val="bullet"/>
+      <w:lvlText w:val="o"/>
+      <w:lvlJc w:val="left"/>
+      <w:pPr>
+        <w:ind w:left="1440" w:hanging="360"/>
+      </w:pPr>
+      <w:rPr>
+        <w:rFonts w:ascii="Courier New" w:hAnsi="Courier New" w:cs="Courier New" w:hint="default"/>
+      </w:rPr>
+    </w:lvl>
+    <w:lvl w:ilvl="2" w:tplc="0C090005" w:tentative="1">
+      <w:start w:val="1"/>
+      <w:numFmt w:val="bullet"/>
+      <w:lvlText w:val=""/>
+      <w:lvlJc w:val="left"/>
+      <w:pPr>
+        <w:ind w:left="2160" w:hanging="360"/>
+      </w:pPr>
+      <w:rPr>
+        <w:rFonts w:ascii="Wingdings" w:hAnsi="Wingdings" w:hint="default"/>
+      </w:rPr>
+    </w:lvl>
+    <w:lvl w:ilvl="3" w:tplc="0C090001" w:tentative="1">
+      <w:start w:val="1"/>
+      <w:numFmt w:val="bullet"/>
+      <w:lvlText w:val=""/>
+      <w:lvlJc w:val="left"/>
+      <w:pPr>
+        <w:ind w:left="2880" w:hanging="360"/>
+      </w:pPr>
+      <w:rPr>
+        <w:rFonts w:ascii="Symbol" w:hAnsi="Symbol" w:hint="default"/>
+      </w:rPr>
+    </w:lvl>
+    <w:lvl w:ilvl="4" w:tplc="0C090003" w:tentative="1">
+      <w:start w:val="1"/>
+      <w:numFmt w:val="bullet"/>
+      <w:lvlText w:val="o"/>
+      <w:lvlJc w:val="left"/>
+      <w:pPr>
+        <w:ind w:left="3600" w:hanging="360"/>
+      </w:pPr>
+      <w:rPr>
+        <w:rFonts w:ascii="Courier New" w:hAnsi="Courier New" w:cs="Courier New" w:hint="default"/>
+      </w:rPr>
+    </w:lvl>
+    <w:lvl w:ilvl="5" w:tplc="0C090005" w:tentative="1">
+      <w:start w:val="1"/>
+      <w:numFmt w:val="bullet"/>
+      <w:lvlText w:val=""/>
+      <w:lvlJc w:val="left"/>
+      <w:pPr>
+        <w:ind w:left="4320" w:hanging="360"/>
+      </w:pPr>
+      <w:rPr>
+        <w:rFonts w:ascii="Wingdings" w:hAnsi="Wingdings" w:hint="default"/>
+      </w:rPr>
+    </w:lvl>
+    <w:lvl w:ilvl="6" w:tplc="0C090001" w:tentative="1">
+      <w:start w:val="1"/>
+      <w:numFmt w:val="bullet"/>
+      <w:lvlText w:val=""/>
+      <w:lvlJc w:val="left"/>
+      <w:pPr>
+        <w:ind w:left="5040" w:hanging="360"/>
+      </w:pPr>
+      <w:rPr>
+        <w:rFonts w:ascii="Symbol" w:hAnsi="Symbol" w:hint="default"/>
+      </w:rPr>
+    </w:lvl>
+    <w:lvl w:ilvl="7" w:tplc="0C090003" w:tentative="1">
+      <w:start w:val="1"/>
+      <w:numFmt w:val="bullet"/>
+      <w:lvlText w:val="o"/>
+      <w:lvlJc w:val="left"/>
+      <w:pPr>
+        <w:ind w:left="5760" w:hanging="360"/>
+      </w:pPr>
+      <w:rPr>
+        <w:rFonts w:ascii="Courier New" w:hAnsi="Courier New" w:cs="Courier New" w:hint="default"/>
+      </w:rPr>
+    </w:lvl>
+    <w:lvl w:ilvl="8" w:tplc="0C090005" w:tentative="1">
+      <w:start w:val="1"/>
+      <w:numFmt w:val="bullet"/>
+      <w:lvlText w:val=""/>
+      <w:lvlJc w:val="left"/>
+      <w:pPr>
+        <w:ind w:left="6480" w:hanging="360"/>
+      </w:pPr>
+      <w:rPr>
+        <w:rFonts w:ascii="Wingdings" w:hAnsi="Wingdings" w:hint="default"/>
+      </w:rPr>
+    </w:lvl>
+  </w:abstractNum>
+  <w:abstractNum w:abstractNumId="12" w15:restartNumberingAfterBreak="0">
+    <w:nsid w:val="07A90BF3"/>
+    <w:multiLevelType w:val="hybridMultilevel"/>
+    <w:tmpl w:val="4822A7F0"/>
+    <w:lvl w:ilvl="0" w:tplc="BBFAD6D6">
+      <w:start w:val="1"/>
+      <w:numFmt w:val="bullet"/>
+      <w:lvlText w:val=""/>
+      <w:lvlJc w:val="left"/>
+      <w:pPr>
+        <w:ind w:left="284" w:hanging="284"/>
+      </w:pPr>
+      <w:rPr>
+        <w:rFonts w:ascii="Symbol" w:hAnsi="Symbol" w:hint="default"/>
+      </w:rPr>
+    </w:lvl>
+    <w:lvl w:ilvl="1" w:tplc="0C090003" w:tentative="1">
+      <w:start w:val="1"/>
+      <w:numFmt w:val="bullet"/>
+      <w:lvlText w:val="o"/>
+      <w:lvlJc w:val="left"/>
+      <w:pPr>
+        <w:ind w:left="1440" w:hanging="360"/>
+      </w:pPr>
+      <w:rPr>
+        <w:rFonts w:ascii="Courier New" w:hAnsi="Courier New" w:cs="Courier New" w:hint="default"/>
+      </w:rPr>
+    </w:lvl>
+    <w:lvl w:ilvl="2" w:tplc="0C090005" w:tentative="1">
+      <w:start w:val="1"/>
+      <w:numFmt w:val="bullet"/>
+      <w:lvlText w:val=""/>
+      <w:lvlJc w:val="left"/>
+      <w:pPr>
+        <w:ind w:left="2160" w:hanging="360"/>
+      </w:pPr>
+      <w:rPr>
+        <w:rFonts w:ascii="Wingdings" w:hAnsi="Wingdings" w:hint="default"/>
+      </w:rPr>
+    </w:lvl>
+    <w:lvl w:ilvl="3" w:tplc="0C090001" w:tentative="1">
+      <w:start w:val="1"/>
+      <w:numFmt w:val="bullet"/>
+      <w:lvlText w:val=""/>
+      <w:lvlJc w:val="left"/>
+      <w:pPr>
+        <w:ind w:left="2880" w:hanging="360"/>
+      </w:pPr>
+      <w:rPr>
+        <w:rFonts w:ascii="Symbol" w:hAnsi="Symbol" w:hint="default"/>
+      </w:rPr>
+    </w:lvl>
+    <w:lvl w:ilvl="4" w:tplc="0C090003" w:tentative="1">
+      <w:start w:val="1"/>
+      <w:numFmt w:val="bullet"/>
+      <w:lvlText w:val="o"/>
+      <w:lvlJc w:val="left"/>
+      <w:pPr>
+        <w:ind w:left="3600" w:hanging="360"/>
+      </w:pPr>
+      <w:rPr>
+        <w:rFonts w:ascii="Courier New" w:hAnsi="Courier New" w:cs="Courier New" w:hint="default"/>
+      </w:rPr>
+    </w:lvl>
+    <w:lvl w:ilvl="5" w:tplc="0C090005" w:tentative="1">
+      <w:start w:val="1"/>
+      <w:numFmt w:val="bullet"/>
+      <w:lvlText w:val=""/>
+      <w:lvlJc w:val="left"/>
+      <w:pPr>
+        <w:ind w:left="4320" w:hanging="360"/>
+      </w:pPr>
+      <w:rPr>
+        <w:rFonts w:ascii="Wingdings" w:hAnsi="Wingdings" w:hint="default"/>
+      </w:rPr>
+    </w:lvl>
+    <w:lvl w:ilvl="6" w:tplc="0C090001" w:tentative="1">
+      <w:start w:val="1"/>
+      <w:numFmt w:val="bullet"/>
+      <w:lvlText w:val=""/>
+      <w:lvlJc w:val="left"/>
+      <w:pPr>
+        <w:ind w:left="5040" w:hanging="360"/>
+      </w:pPr>
+      <w:rPr>
+        <w:rFonts w:ascii="Symbol" w:hAnsi="Symbol" w:hint="default"/>
+      </w:rPr>
+    </w:lvl>
+    <w:lvl w:ilvl="7" w:tplc="0C090003" w:tentative="1">
+      <w:start w:val="1"/>
+      <w:numFmt w:val="bullet"/>
+      <w:lvlText w:val="o"/>
+      <w:lvlJc w:val="left"/>
+      <w:pPr>
+        <w:ind w:left="5760" w:hanging="360"/>
+      </w:pPr>
+      <w:rPr>
+        <w:rFonts w:ascii="Courier New" w:hAnsi="Courier New" w:cs="Courier New" w:hint="default"/>
+      </w:rPr>
+    </w:lvl>
+    <w:lvl w:ilvl="8" w:tplc="0C090005" w:tentative="1">
+      <w:start w:val="1"/>
+      <w:numFmt w:val="bullet"/>
+      <w:lvlText w:val=""/>
+      <w:lvlJc w:val="left"/>
+      <w:pPr>
+        <w:ind w:left="6480" w:hanging="360"/>
+      </w:pPr>
+      <w:rPr>
+        <w:rFonts w:ascii="Wingdings" w:hAnsi="Wingdings" w:hint="default"/>
+      </w:rPr>
+    </w:lvl>
+  </w:abstractNum>
+  <w:abstractNum w:abstractNumId="13" w15:restartNumberingAfterBreak="0">
+    <w:nsid w:val="0D483622"/>
+    <w:multiLevelType w:val="multilevel"/>
+    <w:tmpl w:val="04090023"/>
+    <w:lvl w:ilvl="0">
+      <w:start w:val="1"/>
+      <w:numFmt w:val="upperRoman"/>
+      <w:lvlText w:val="Article %1."/>
+      <w:lvlJc w:val="left"/>
+      <w:pPr>
+        <w:ind w:left="0" w:firstLine="0"/>
+      </w:pPr>
+    </w:lvl>
+    <w:lvl w:ilvl="1">
+      <w:start w:val="1"/>
+      <w:numFmt w:val="decimalZero"/>
+      <w:isLgl/>
+      <w:lvlText w:val="Section %1.%2"/>
+      <w:lvlJc w:val="left"/>
+      <w:pPr>
+        <w:ind w:left="0" w:firstLine="0"/>
+      </w:pPr>
+    </w:lvl>
+    <w:lvl w:ilvl="2">
+      <w:start w:val="1"/>
+      <w:numFmt w:val="lowerLetter"/>
+      <w:lvlText w:val="(%3)"/>
+      <w:lvlJc w:val="left"/>
+      <w:pPr>
+        <w:ind w:left="720" w:hanging="432"/>
+      </w:pPr>
+    </w:lvl>
+    <w:lvl w:ilvl="3">
+      <w:start w:val="1"/>
+      <w:numFmt w:val="lowerRoman"/>
+      <w:lvlText w:val="(%4)"/>
+      <w:lvlJc w:val="right"/>
+      <w:pPr>
+        <w:ind w:left="864" w:hanging="144"/>
+      </w:pPr>
+    </w:lvl>
+    <w:lvl w:ilvl="4">
+      <w:start w:val="1"/>
+      <w:numFmt w:val="decimal"/>
+      <w:lvlText w:val="%5)"/>
+      <w:lvlJc w:val="left"/>
+      <w:pPr>
+        <w:ind w:left="1008" w:hanging="432"/>
+      </w:pPr>
+    </w:lvl>
+    <w:lvl w:ilvl="5">
+      <w:start w:val="1"/>
+      <w:numFmt w:val="lowerLetter"/>
+      <w:lvlText w:val="%6)"/>
+      <w:lvlJc w:val="left"/>
+      <w:pPr>
+        <w:ind w:left="1152" w:hanging="432"/>
+      </w:pPr>
+    </w:lvl>
+    <w:lvl w:ilvl="6">
+      <w:start w:val="1"/>
+      <w:numFmt w:val="lowerRoman"/>
+      <w:lvlText w:val="%7)"/>
+      <w:lvlJc w:val="right"/>
+      <w:pPr>
+        <w:ind w:left="1296" w:hanging="288"/>
+      </w:pPr>
+    </w:lvl>
+    <w:lvl w:ilvl="7">
+      <w:start w:val="1"/>
+      <w:numFmt w:val="lowerLetter"/>
+      <w:lvlText w:val="%8."/>
+      <w:lvlJc w:val="left"/>
+      <w:pPr>
+        <w:ind w:left="1440" w:hanging="432"/>
+      </w:pPr>
+    </w:lvl>
+    <w:lvl w:ilvl="8">
+      <w:start w:val="1"/>
+      <w:numFmt w:val="lowerRoman"/>
+      <w:lvlText w:val="%9."/>
+      <w:lvlJc w:val="right"/>
+      <w:pPr>
+        <w:ind w:left="1584" w:hanging="144"/>
+      </w:pPr>
+    </w:lvl>
+  </w:abstractNum>
+  <w:abstractNum w:abstractNumId="14" w15:restartNumberingAfterBreak="0">
+    <w:nsid w:val="12EE57FE"/>
+    <w:multiLevelType w:val="singleLevel"/>
+    <w:tmpl w:val="04090001"/>
+    <w:lvl w:ilvl="0">
+      <w:start w:val="1"/>
+      <w:numFmt w:val="bullet"/>
+      <w:lvlText w:val=""/>
+      <w:lvlJc w:val="left"/>
+      <w:pPr>
+        <w:ind w:left="720" w:hanging="360"/>
+      </w:pPr>
+      <w:rPr>
+        <w:rFonts w:ascii="Symbol" w:hAnsi="Symbol" w:hint="default"/>
+        <w:color w:val="0D0D0D" w:themeColor="text1" w:themeTint="F2"/>
+      </w:rPr>
+    </w:lvl>
+  </w:abstractNum>
+  <w:abstractNum w:abstractNumId="15" w15:restartNumberingAfterBreak="0">
+    <w:nsid w:val="1A6959CA"/>
+    <w:multiLevelType w:val="hybridMultilevel"/>
+    <w:tmpl w:val="A3244A88"/>
+    <w:lvl w:ilvl="0" w:tplc="BBFAD6D6">
+      <w:start w:val="1"/>
+      <w:numFmt w:val="bullet"/>
+      <w:lvlText w:val=""/>
+      <w:lvlJc w:val="left"/>
+      <w:pPr>
+        <w:ind w:left="284" w:hanging="284"/>
+      </w:pPr>
+      <w:rPr>
+        <w:rFonts w:ascii="Symbol" w:hAnsi="Symbol" w:hint="default"/>
+      </w:rPr>
+    </w:lvl>
+    <w:lvl w:ilvl="1" w:tplc="0C090003" w:tentative="1">
+      <w:start w:val="1"/>
+      <w:numFmt w:val="bullet"/>
+      <w:lvlText w:val="o"/>
+      <w:lvlJc w:val="left"/>
+      <w:pPr>
+        <w:ind w:left="1440" w:hanging="360"/>
+      </w:pPr>
+      <w:rPr>
+        <w:rFonts w:ascii="Courier New" w:hAnsi="Courier New" w:cs="Courier New" w:hint="default"/>
+      </w:rPr>
+    </w:lvl>
+    <w:lvl w:ilvl="2" w:tplc="0C090005" w:tentative="1">
+      <w:start w:val="1"/>
+      <w:numFmt w:val="bullet"/>
+      <w:lvlText w:val=""/>
+      <w:lvlJc w:val="left"/>
+      <w:pPr>
+        <w:ind w:left="2160" w:hanging="360"/>
+      </w:pPr>
+      <w:rPr>
+        <w:rFonts w:ascii="Wingdings" w:hAnsi="Wingdings" w:hint="default"/>
+      </w:rPr>
+    </w:lvl>
+    <w:lvl w:ilvl="3" w:tplc="0C090001" w:tentative="1">
+      <w:start w:val="1"/>
+      <w:numFmt w:val="bullet"/>
+      <w:lvlText w:val=""/>
+      <w:lvlJc w:val="left"/>
+      <w:pPr>
+        <w:ind w:left="2880" w:hanging="360"/>
+      </w:pPr>
+      <w:rPr>
+        <w:rFonts w:ascii="Symbol" w:hAnsi="Symbol" w:hint="default"/>
+      </w:rPr>
+    </w:lvl>
+    <w:lvl w:ilvl="4" w:tplc="0C090003" w:tentative="1">
+      <w:start w:val="1"/>
+      <w:numFmt w:val="bullet"/>
+      <w:lvlText w:val="o"/>
+      <w:lvlJc w:val="left"/>
+      <w:pPr>
+        <w:ind w:left="3600" w:hanging="360"/>
+      </w:pPr>
+      <w:rPr>
+        <w:rFonts w:ascii="Courier New" w:hAnsi="Courier New" w:cs="Courier New" w:hint="default"/>
+      </w:rPr>
+    </w:lvl>
+    <w:lvl w:ilvl="5" w:tplc="0C090005" w:tentative="1">
+      <w:start w:val="1"/>
+      <w:numFmt w:val="bullet"/>
+      <w:lvlText w:val=""/>
+      <w:lvlJc w:val="left"/>
+      <w:pPr>
+        <w:ind w:left="4320" w:hanging="360"/>
+      </w:pPr>
+      <w:rPr>
+        <w:rFonts w:ascii="Wingdings" w:hAnsi="Wingdings" w:hint="default"/>
+      </w:rPr>
+    </w:lvl>
+    <w:lvl w:ilvl="6" w:tplc="0C090001" w:tentative="1">
+      <w:start w:val="1"/>
+      <w:numFmt w:val="bullet"/>
+      <w:lvlText w:val=""/>
+      <w:lvlJc w:val="left"/>
+      <w:pPr>
+        <w:ind w:left="5040" w:hanging="360"/>
+      </w:pPr>
+      <w:rPr>
+        <w:rFonts w:ascii="Symbol" w:hAnsi="Symbol" w:hint="default"/>
+      </w:rPr>
+    </w:lvl>
+    <w:lvl w:ilvl="7" w:tplc="0C090003" w:tentative="1">
+      <w:start w:val="1"/>
+      <w:numFmt w:val="bullet"/>
+      <w:lvlText w:val="o"/>
+      <w:lvlJc w:val="left"/>
+      <w:pPr>
+        <w:ind w:left="5760" w:hanging="360"/>
+      </w:pPr>
+      <w:rPr>
+        <w:rFonts w:ascii="Courier New" w:hAnsi="Courier New" w:cs="Courier New" w:hint="default"/>
+      </w:rPr>
+    </w:lvl>
+    <w:lvl w:ilvl="8" w:tplc="0C090005" w:tentative="1">
+      <w:start w:val="1"/>
+      <w:numFmt w:val="bullet"/>
+      <w:lvlText w:val=""/>
+      <w:lvlJc w:val="left"/>
+      <w:pPr>
+        <w:ind w:left="6480" w:hanging="360"/>
+      </w:pPr>
+      <w:rPr>
+        <w:rFonts w:ascii="Wingdings" w:hAnsi="Wingdings" w:hint="default"/>
+      </w:rPr>
+    </w:lvl>
+  </w:abstractNum>
+  <w:abstractNum w:abstractNumId="16" w15:restartNumberingAfterBreak="0">
+    <w:nsid w:val="26D91319"/>
+    <w:multiLevelType w:val="hybridMultilevel"/>
+    <w:tmpl w:val="940638F6"/>
+    <w:lvl w:ilvl="0" w:tplc="0C090001">
+      <w:start w:val="1"/>
+      <w:numFmt w:val="bullet"/>
+      <w:lvlText w:val=""/>
+      <w:lvlJc w:val="left"/>
+      <w:pPr>
+        <w:ind w:left="720" w:hanging="360"/>
+      </w:pPr>
+      <w:rPr>
+        <w:rFonts w:ascii="Symbol" w:hAnsi="Symbol" w:hint="default"/>
+      </w:rPr>
+    </w:lvl>
+    <w:lvl w:ilvl="1" w:tplc="0C090003" w:tentative="1">
+      <w:start w:val="1"/>
+      <w:numFmt w:val="bullet"/>
+      <w:lvlText w:val="o"/>
+      <w:lvlJc w:val="left"/>
+      <w:pPr>
+        <w:ind w:left="1440" w:hanging="360"/>
+      </w:pPr>
+      <w:rPr>
+        <w:rFonts w:ascii="Courier New" w:hAnsi="Courier New" w:cs="Courier New" w:hint="default"/>
+      </w:rPr>
+    </w:lvl>
+    <w:lvl w:ilvl="2" w:tplc="0C090005" w:tentative="1">
+      <w:start w:val="1"/>
+      <w:numFmt w:val="bullet"/>
+      <w:lvlText w:val=""/>
+      <w:lvlJc w:val="left"/>
+      <w:pPr>
+        <w:ind w:left="2160" w:hanging="360"/>
+      </w:pPr>
+      <w:rPr>
+        <w:rFonts w:ascii="Wingdings" w:hAnsi="Wingdings" w:hint="default"/>
+      </w:rPr>
+    </w:lvl>
+    <w:lvl w:ilvl="3" w:tplc="0C090001" w:tentative="1">
+      <w:start w:val="1"/>
+      <w:numFmt w:val="bullet"/>
+      <w:lvlText w:val=""/>
+      <w:lvlJc w:val="left"/>
+      <w:pPr>
+        <w:ind w:left="2880" w:hanging="360"/>
+      </w:pPr>
+      <w:rPr>
+        <w:rFonts w:ascii="Symbol" w:hAnsi="Symbol" w:hint="default"/>
+      </w:rPr>
+    </w:lvl>
+    <w:lvl w:ilvl="4" w:tplc="0C090003" w:tentative="1">
+      <w:start w:val="1"/>
+      <w:numFmt w:val="bullet"/>
+      <w:lvlText w:val="o"/>
+      <w:lvlJc w:val="left"/>
+      <w:pPr>
+        <w:ind w:left="3600" w:hanging="360"/>
+      </w:pPr>
+      <w:rPr>
+        <w:rFonts w:ascii="Courier New" w:hAnsi="Courier New" w:cs="Courier New" w:hint="default"/>
+      </w:rPr>
+    </w:lvl>
+    <w:lvl w:ilvl="5" w:tplc="0C090005" w:tentative="1">
+      <w:start w:val="1"/>
+      <w:numFmt w:val="bullet"/>
+      <w:lvlText w:val=""/>
+      <w:lvlJc w:val="left"/>
+      <w:pPr>
+        <w:ind w:left="4320" w:hanging="360"/>
+      </w:pPr>
+      <w:rPr>
+        <w:rFonts w:ascii="Wingdings" w:hAnsi="Wingdings" w:hint="default"/>
+      </w:rPr>
+    </w:lvl>
+    <w:lvl w:ilvl="6" w:tplc="0C090001" w:tentative="1">
+      <w:start w:val="1"/>
+      <w:numFmt w:val="bullet"/>
+      <w:lvlText w:val=""/>
+      <w:lvlJc w:val="left"/>
+      <w:pPr>
+        <w:ind w:left="5040" w:hanging="360"/>
+      </w:pPr>
+      <w:rPr>
+        <w:rFonts w:ascii="Symbol" w:hAnsi="Symbol" w:hint="default"/>
+      </w:rPr>
+    </w:lvl>
+    <w:lvl w:ilvl="7" w:tplc="0C090003" w:tentative="1">
+      <w:start w:val="1"/>
+      <w:numFmt w:val="bullet"/>
+      <w:lvlText w:val="o"/>
+      <w:lvlJc w:val="left"/>
+      <w:pPr>
+        <w:ind w:left="5760" w:hanging="360"/>
+      </w:pPr>
+      <w:rPr>
+        <w:rFonts w:ascii="Courier New" w:hAnsi="Courier New" w:cs="Courier New" w:hint="default"/>
+      </w:rPr>
+    </w:lvl>
+    <w:lvl w:ilvl="8" w:tplc="0C090005" w:tentative="1">
+      <w:start w:val="1"/>
+      <w:numFmt w:val="bullet"/>
+      <w:lvlText w:val=""/>
+      <w:lvlJc w:val="left"/>
+      <w:pPr>
+        <w:ind w:left="6480" w:hanging="360"/>
+      </w:pPr>
+      <w:rPr>
+        <w:rFonts w:ascii="Wingdings" w:hAnsi="Wingdings" w:hint="default"/>
+      </w:rPr>
+    </w:lvl>
+  </w:abstractNum>
+  <w:abstractNum w:abstractNumId="17" w15:restartNumberingAfterBreak="0">
     <w:nsid w:val="37A208B4"/>
     <w:multiLevelType w:val="hybridMultilevel"/>
     <w:tmpl w:val="2C482BE8"/>
@@ -647,7 +1552,120 @@
       </w:rPr>
     </w:lvl>
   </w:abstractNum>
-  <w:abstractNum w:abstractNumId="2" w15:restartNumberingAfterBreak="0">
+  <w:abstractNum w:abstractNumId="18" w15:restartNumberingAfterBreak="0">
+    <w:nsid w:val="387F2276"/>
+    <w:multiLevelType w:val="hybridMultilevel"/>
+    <w:tmpl w:val="64987C34"/>
+    <w:lvl w:ilvl="0" w:tplc="BBFAD6D6">
+      <w:start w:val="1"/>
+      <w:numFmt w:val="bullet"/>
+      <w:lvlText w:val=""/>
+      <w:lvlJc w:val="left"/>
+      <w:pPr>
+        <w:ind w:left="284" w:hanging="284"/>
+      </w:pPr>
+      <w:rPr>
+        <w:rFonts w:ascii="Symbol" w:hAnsi="Symbol" w:hint="default"/>
+      </w:rPr>
+    </w:lvl>
+    <w:lvl w:ilvl="1" w:tplc="0C090003" w:tentative="1">
+      <w:start w:val="1"/>
+      <w:numFmt w:val="bullet"/>
+      <w:lvlText w:val="o"/>
+      <w:lvlJc w:val="left"/>
+      <w:pPr>
+        <w:ind w:left="1440" w:hanging="360"/>
+      </w:pPr>
+      <w:rPr>
+        <w:rFonts w:ascii="Courier New" w:hAnsi="Courier New" w:cs="Courier New" w:hint="default"/>
+      </w:rPr>
+    </w:lvl>
+    <w:lvl w:ilvl="2" w:tplc="0C090005" w:tentative="1">
+      <w:start w:val="1"/>
+      <w:numFmt w:val="bullet"/>
+      <w:lvlText w:val=""/>
+      <w:lvlJc w:val="left"/>
+      <w:pPr>
+        <w:ind w:left="2160" w:hanging="360"/>
+      </w:pPr>
+      <w:rPr>
+        <w:rFonts w:ascii="Wingdings" w:hAnsi="Wingdings" w:hint="default"/>
+      </w:rPr>
+    </w:lvl>
+    <w:lvl w:ilvl="3" w:tplc="0C090001" w:tentative="1">
+      <w:start w:val="1"/>
+      <w:numFmt w:val="bullet"/>
+      <w:lvlText w:val=""/>
+      <w:lvlJc w:val="left"/>
+      <w:pPr>
+        <w:ind w:left="2880" w:hanging="360"/>
+      </w:pPr>
+      <w:rPr>
+        <w:rFonts w:ascii="Symbol" w:hAnsi="Symbol" w:hint="default"/>
+      </w:rPr>
+    </w:lvl>
+    <w:lvl w:ilvl="4" w:tplc="0C090003" w:tentative="1">
+      <w:start w:val="1"/>
+      <w:numFmt w:val="bullet"/>
+      <w:lvlText w:val="o"/>
+      <w:lvlJc w:val="left"/>
+      <w:pPr>
+        <w:ind w:left="3600" w:hanging="360"/>
+      </w:pPr>
+      <w:rPr>
+        <w:rFonts w:ascii="Courier New" w:hAnsi="Courier New" w:cs="Courier New" w:hint="default"/>
+      </w:rPr>
+    </w:lvl>
+    <w:lvl w:ilvl="5" w:tplc="0C090005" w:tentative="1">
+      <w:start w:val="1"/>
+      <w:numFmt w:val="bullet"/>
+      <w:lvlText w:val=""/>
+      <w:lvlJc w:val="left"/>
+      <w:pPr>
+        <w:ind w:left="4320" w:hanging="360"/>
+      </w:pPr>
+      <w:rPr>
+        <w:rFonts w:ascii="Wingdings" w:hAnsi="Wingdings" w:hint="default"/>
+      </w:rPr>
+    </w:lvl>
+    <w:lvl w:ilvl="6" w:tplc="0C090001" w:tentative="1">
+      <w:start w:val="1"/>
+      <w:numFmt w:val="bullet"/>
+      <w:lvlText w:val=""/>
+      <w:lvlJc w:val="left"/>
+      <w:pPr>
+        <w:ind w:left="5040" w:hanging="360"/>
+      </w:pPr>
+      <w:rPr>
+        <w:rFonts w:ascii="Symbol" w:hAnsi="Symbol" w:hint="default"/>
+      </w:rPr>
+    </w:lvl>
+    <w:lvl w:ilvl="7" w:tplc="0C090003" w:tentative="1">
+      <w:start w:val="1"/>
+      <w:numFmt w:val="bullet"/>
+      <w:lvlText w:val="o"/>
+      <w:lvlJc w:val="left"/>
+      <w:pPr>
+        <w:ind w:left="5760" w:hanging="360"/>
+      </w:pPr>
+      <w:rPr>
+        <w:rFonts w:ascii="Courier New" w:hAnsi="Courier New" w:cs="Courier New" w:hint="default"/>
+      </w:rPr>
+    </w:lvl>
+    <w:lvl w:ilvl="8" w:tplc="0C090005" w:tentative="1">
+      <w:start w:val="1"/>
+      <w:numFmt w:val="bullet"/>
+      <w:lvlText w:val=""/>
+      <w:lvlJc w:val="left"/>
+      <w:pPr>
+        <w:ind w:left="6480" w:hanging="360"/>
+      </w:pPr>
+      <w:rPr>
+        <w:rFonts w:ascii="Wingdings" w:hAnsi="Wingdings" w:hint="default"/>
+      </w:rPr>
+    </w:lvl>
+  </w:abstractNum>
+  <w:abstractNum w:abstractNumId="19" w15:restartNumberingAfterBreak="0">
     <w:nsid w:val="407F79F6"/>
     <w:multiLevelType w:val="singleLevel"/>
     <w:tmpl w:val="6F0E05AE"/>
@@ -667,17 +1685,234 @@
       </w:rPr>
     </w:lvl>
   </w:abstractNum>
-  <w:abstractNum w:abstractNumId="3" w15:restartNumberingAfterBreak="0">
+  <w:abstractNum w:abstractNumId="20" w15:restartNumberingAfterBreak="0">
+    <w:nsid w:val="47164D09"/>
+    <w:multiLevelType w:val="multilevel"/>
+    <w:tmpl w:val="0409001F"/>
+    <w:lvl w:ilvl="0">
+      <w:start w:val="1"/>
+      <w:numFmt w:val="decimal"/>
+      <w:lvlText w:val="%1."/>
+      <w:lvlJc w:val="left"/>
+      <w:pPr>
+        <w:ind w:left="360" w:hanging="360"/>
+      </w:pPr>
+    </w:lvl>
+    <w:lvl w:ilvl="1">
+      <w:start w:val="1"/>
+      <w:numFmt w:val="decimal"/>
+      <w:lvlText w:val="%1.%2."/>
+      <w:lvlJc w:val="left"/>
+      <w:pPr>
+        <w:ind w:left="792" w:hanging="432"/>
+      </w:pPr>
+    </w:lvl>
+    <w:lvl w:ilvl="2">
+      <w:start w:val="1"/>
+      <w:numFmt w:val="decimal"/>
+      <w:lvlText w:val="%1.%2.%3."/>
+      <w:lvlJc w:val="left"/>
+      <w:pPr>
+        <w:ind w:left="1224" w:hanging="504"/>
+      </w:pPr>
+    </w:lvl>
+    <w:lvl w:ilvl="3">
+      <w:start w:val="1"/>
+      <w:numFmt w:val="decimal"/>
+      <w:lvlText w:val="%1.%2.%3.%4."/>
+      <w:lvlJc w:val="left"/>
+      <w:pPr>
+        <w:ind w:left="1728" w:hanging="648"/>
+      </w:pPr>
+    </w:lvl>
+    <w:lvl w:ilvl="4">
+      <w:start w:val="1"/>
+      <w:numFmt w:val="decimal"/>
+      <w:lvlText w:val="%1.%2.%3.%4.%5."/>
+      <w:lvlJc w:val="left"/>
+      <w:pPr>
+        <w:ind w:left="2232" w:hanging="792"/>
+      </w:pPr>
+    </w:lvl>
+    <w:lvl w:ilvl="5">
+      <w:start w:val="1"/>
+      <w:numFmt w:val="decimal"/>
+      <w:lvlText w:val="%1.%2.%3.%4.%5.%6."/>
+      <w:lvlJc w:val="left"/>
+      <w:pPr>
+        <w:ind w:left="2736" w:hanging="936"/>
+      </w:pPr>
+    </w:lvl>
+    <w:lvl w:ilvl="6">
+      <w:start w:val="1"/>
+      <w:numFmt w:val="decimal"/>
+      <w:lvlText w:val="%1.%2.%3.%4.%5.%6.%7."/>
+      <w:lvlJc w:val="left"/>
+      <w:pPr>
+        <w:ind w:left="3240" w:hanging="1080"/>
+      </w:pPr>
+    </w:lvl>
+    <w:lvl w:ilvl="7">
+      <w:start w:val="1"/>
+      <w:numFmt w:val="decimal"/>
+      <w:lvlText w:val="%1.%2.%3.%4.%5.%6.%7.%8."/>
+      <w:lvlJc w:val="left"/>
+      <w:pPr>
+        <w:ind w:left="3744" w:hanging="1224"/>
+      </w:pPr>
+    </w:lvl>
+    <w:lvl w:ilvl="8">
+      <w:start w:val="1"/>
+      <w:numFmt w:val="decimal"/>
+      <w:lvlText w:val="%1.%2.%3.%4.%5.%6.%7.%8.%9."/>
+      <w:lvlJc w:val="left"/>
+      <w:pPr>
+        <w:ind w:left="4320" w:hanging="1440"/>
+      </w:pPr>
+    </w:lvl>
+  </w:abstractNum>
+  <w:abstractNum w:abstractNumId="21" w15:restartNumberingAfterBreak="0">
+    <w:nsid w:val="4AA1475C"/>
+    <w:multiLevelType w:val="singleLevel"/>
+    <w:tmpl w:val="0C090001"/>
+    <w:lvl w:ilvl="0">
+      <w:start w:val="1"/>
+      <w:numFmt w:val="bullet"/>
+      <w:lvlText w:val=""/>
+      <w:lvlJc w:val="left"/>
+      <w:pPr>
+        <w:ind w:left="720" w:hanging="360"/>
+      </w:pPr>
+      <w:rPr>
+        <w:rFonts w:ascii="Symbol" w:hAnsi="Symbol" w:hint="default"/>
+        <w:color w:val="0D0D0D" w:themeColor="text1" w:themeTint="F2"/>
+      </w:rPr>
+    </w:lvl>
+  </w:abstractNum>
+  <w:abstractNum w:abstractNumId="22" w15:restartNumberingAfterBreak="0">
+    <w:nsid w:val="57662F0E"/>
+    <w:multiLevelType w:val="hybridMultilevel"/>
+    <w:tmpl w:val="7FB266E2"/>
+    <w:lvl w:ilvl="0" w:tplc="BBFAD6D6">
+      <w:start w:val="1"/>
+      <w:numFmt w:val="bullet"/>
+      <w:lvlText w:val=""/>
+      <w:lvlJc w:val="left"/>
+      <w:pPr>
+        <w:ind w:left="284" w:hanging="284"/>
+      </w:pPr>
+      <w:rPr>
+        <w:rFonts w:ascii="Symbol" w:hAnsi="Symbol" w:hint="default"/>
+      </w:rPr>
+    </w:lvl>
+    <w:lvl w:ilvl="1" w:tplc="0C090003" w:tentative="1">
+      <w:start w:val="1"/>
+      <w:numFmt w:val="bullet"/>
+      <w:lvlText w:val="o"/>
+      <w:lvlJc w:val="left"/>
+      <w:pPr>
+        <w:ind w:left="1440" w:hanging="360"/>
+      </w:pPr>
+      <w:rPr>
+        <w:rFonts w:ascii="Courier New" w:hAnsi="Courier New" w:cs="Courier New" w:hint="default"/>
+      </w:rPr>
+    </w:lvl>
+    <w:lvl w:ilvl="2" w:tplc="0C090005" w:tentative="1">
+      <w:start w:val="1"/>
+      <w:numFmt w:val="bullet"/>
+      <w:lvlText w:val=""/>
+      <w:lvlJc w:val="left"/>
+      <w:pPr>
+        <w:ind w:left="2160" w:hanging="360"/>
+      </w:pPr>
+      <w:rPr>
+        <w:rFonts w:ascii="Wingdings" w:hAnsi="Wingdings" w:hint="default"/>
+      </w:rPr>
+    </w:lvl>
+    <w:lvl w:ilvl="3" w:tplc="0C090001" w:tentative="1">
+      <w:start w:val="1"/>
+      <w:numFmt w:val="bullet"/>
+      <w:lvlText w:val=""/>
+      <w:lvlJc w:val="left"/>
+      <w:pPr>
+        <w:ind w:left="2880" w:hanging="360"/>
+      </w:pPr>
+      <w:rPr>
+        <w:rFonts w:ascii="Symbol" w:hAnsi="Symbol" w:hint="default"/>
+      </w:rPr>
+    </w:lvl>
+    <w:lvl w:ilvl="4" w:tplc="0C090003" w:tentative="1">
+      <w:start w:val="1"/>
+      <w:numFmt w:val="bullet"/>
+      <w:lvlText w:val="o"/>
+      <w:lvlJc w:val="left"/>
+      <w:pPr>
+        <w:ind w:left="3600" w:hanging="360"/>
+      </w:pPr>
+      <w:rPr>
+        <w:rFonts w:ascii="Courier New" w:hAnsi="Courier New" w:cs="Courier New" w:hint="default"/>
+      </w:rPr>
+    </w:lvl>
+    <w:lvl w:ilvl="5" w:tplc="0C090005" w:tentative="1">
+      <w:start w:val="1"/>
+      <w:numFmt w:val="bullet"/>
+      <w:lvlText w:val=""/>
+      <w:lvlJc w:val="left"/>
+      <w:pPr>
+        <w:ind w:left="4320" w:hanging="360"/>
+      </w:pPr>
+      <w:rPr>
+        <w:rFonts w:ascii="Wingdings" w:hAnsi="Wingdings" w:hint="default"/>
+      </w:rPr>
+    </w:lvl>
+    <w:lvl w:ilvl="6" w:tplc="0C090001" w:tentative="1">
+      <w:start w:val="1"/>
+      <w:numFmt w:val="bullet"/>
+      <w:lvlText w:val=""/>
+      <w:lvlJc w:val="left"/>
+      <w:pPr>
+        <w:ind w:left="5040" w:hanging="360"/>
+      </w:pPr>
+      <w:rPr>
+        <w:rFonts w:ascii="Symbol" w:hAnsi="Symbol" w:hint="default"/>
+      </w:rPr>
+    </w:lvl>
+    <w:lvl w:ilvl="7" w:tplc="0C090003" w:tentative="1">
+      <w:start w:val="1"/>
+      <w:numFmt w:val="bullet"/>
+      <w:lvlText w:val="o"/>
+      <w:lvlJc w:val="left"/>
+      <w:pPr>
+        <w:ind w:left="5760" w:hanging="360"/>
+      </w:pPr>
+      <w:rPr>
+        <w:rFonts w:ascii="Courier New" w:hAnsi="Courier New" w:cs="Courier New" w:hint="default"/>
+      </w:rPr>
+    </w:lvl>
+    <w:lvl w:ilvl="8" w:tplc="0C090005" w:tentative="1">
+      <w:start w:val="1"/>
+      <w:numFmt w:val="bullet"/>
+      <w:lvlText w:val=""/>
+      <w:lvlJc w:val="left"/>
+      <w:pPr>
+        <w:ind w:left="6480" w:hanging="360"/>
+      </w:pPr>
+      <w:rPr>
+        <w:rFonts w:ascii="Wingdings" w:hAnsi="Wingdings" w:hint="default"/>
+      </w:rPr>
+    </w:lvl>
+  </w:abstractNum>
+  <w:abstractNum w:abstractNumId="23" w15:restartNumberingAfterBreak="0">
     <w:nsid w:val="5B790A0C"/>
     <w:multiLevelType w:val="hybridMultilevel"/>
-    <w:tmpl w:val="31A0434A"/>
-    <w:lvl w:ilvl="0" w:tplc="6B12EEEA">
+    <w:tmpl w:val="A482B6A2"/>
+    <w:lvl w:ilvl="0" w:tplc="DB284B5E">
       <w:start w:val="1"/>
       <w:numFmt w:val="decimal"/>
       <w:lvlText w:val="%1."/>
       <w:lvlJc w:val="left"/>
       <w:pPr>
-        <w:ind w:left="284" w:hanging="284"/>
+        <w:ind w:left="720" w:hanging="363"/>
       </w:pPr>
       <w:rPr>
         <w:rFonts w:hint="default"/>
@@ -756,17 +1991,199 @@
       </w:pPr>
     </w:lvl>
   </w:abstractNum>
+  <w:abstractNum w:abstractNumId="24" w15:restartNumberingAfterBreak="0">
+    <w:nsid w:val="75DB164F"/>
+    <w:multiLevelType w:val="hybridMultilevel"/>
+    <w:tmpl w:val="FF366DB4"/>
+    <w:lvl w:ilvl="0" w:tplc="BBFAD6D6">
+      <w:start w:val="1"/>
+      <w:numFmt w:val="bullet"/>
+      <w:lvlText w:val=""/>
+      <w:lvlJc w:val="left"/>
+      <w:pPr>
+        <w:ind w:left="284" w:hanging="284"/>
+      </w:pPr>
+      <w:rPr>
+        <w:rFonts w:ascii="Symbol" w:hAnsi="Symbol" w:hint="default"/>
+      </w:rPr>
+    </w:lvl>
+    <w:lvl w:ilvl="1" w:tplc="0C090003" w:tentative="1">
+      <w:start w:val="1"/>
+      <w:numFmt w:val="bullet"/>
+      <w:lvlText w:val="o"/>
+      <w:lvlJc w:val="left"/>
+      <w:pPr>
+        <w:ind w:left="1440" w:hanging="360"/>
+      </w:pPr>
+      <w:rPr>
+        <w:rFonts w:ascii="Courier New" w:hAnsi="Courier New" w:cs="Courier New" w:hint="default"/>
+      </w:rPr>
+    </w:lvl>
+    <w:lvl w:ilvl="2" w:tplc="0C090005" w:tentative="1">
+      <w:start w:val="1"/>
+      <w:numFmt w:val="bullet"/>
+      <w:lvlText w:val=""/>
+      <w:lvlJc w:val="left"/>
+      <w:pPr>
+        <w:ind w:left="2160" w:hanging="360"/>
+      </w:pPr>
+      <w:rPr>
+        <w:rFonts w:ascii="Wingdings" w:hAnsi="Wingdings" w:hint="default"/>
+      </w:rPr>
+    </w:lvl>
+    <w:lvl w:ilvl="3" w:tplc="0C090001" w:tentative="1">
+      <w:start w:val="1"/>
+      <w:numFmt w:val="bullet"/>
+      <w:lvlText w:val=""/>
+      <w:lvlJc w:val="left"/>
+      <w:pPr>
+        <w:ind w:left="2880" w:hanging="360"/>
+      </w:pPr>
+      <w:rPr>
+        <w:rFonts w:ascii="Symbol" w:hAnsi="Symbol" w:hint="default"/>
+      </w:rPr>
+    </w:lvl>
+    <w:lvl w:ilvl="4" w:tplc="0C090003" w:tentative="1">
+      <w:start w:val="1"/>
+      <w:numFmt w:val="bullet"/>
+      <w:lvlText w:val="o"/>
+      <w:lvlJc w:val="left"/>
+      <w:pPr>
+        <w:ind w:left="3600" w:hanging="360"/>
+      </w:pPr>
+      <w:rPr>
+        <w:rFonts w:ascii="Courier New" w:hAnsi="Courier New" w:cs="Courier New" w:hint="default"/>
+      </w:rPr>
+    </w:lvl>
+    <w:lvl w:ilvl="5" w:tplc="0C090005" w:tentative="1">
+      <w:start w:val="1"/>
+      <w:numFmt w:val="bullet"/>
+      <w:lvlText w:val=""/>
+      <w:lvlJc w:val="left"/>
+      <w:pPr>
+        <w:ind w:left="4320" w:hanging="360"/>
+      </w:pPr>
+      <w:rPr>
+        <w:rFonts w:ascii="Wingdings" w:hAnsi="Wingdings" w:hint="default"/>
+      </w:rPr>
+    </w:lvl>
+    <w:lvl w:ilvl="6" w:tplc="0C090001" w:tentative="1">
+      <w:start w:val="1"/>
+      <w:numFmt w:val="bullet"/>
+      <w:lvlText w:val=""/>
+      <w:lvlJc w:val="left"/>
+      <w:pPr>
+        <w:ind w:left="5040" w:hanging="360"/>
+      </w:pPr>
+      <w:rPr>
+        <w:rFonts w:ascii="Symbol" w:hAnsi="Symbol" w:hint="default"/>
+      </w:rPr>
+    </w:lvl>
+    <w:lvl w:ilvl="7" w:tplc="0C090003" w:tentative="1">
+      <w:start w:val="1"/>
+      <w:numFmt w:val="bullet"/>
+      <w:lvlText w:val="o"/>
+      <w:lvlJc w:val="left"/>
+      <w:pPr>
+        <w:ind w:left="5760" w:hanging="360"/>
+      </w:pPr>
+      <w:rPr>
+        <w:rFonts w:ascii="Courier New" w:hAnsi="Courier New" w:cs="Courier New" w:hint="default"/>
+      </w:rPr>
+    </w:lvl>
+    <w:lvl w:ilvl="8" w:tplc="0C090005" w:tentative="1">
+      <w:start w:val="1"/>
+      <w:numFmt w:val="bullet"/>
+      <w:lvlText w:val=""/>
+      <w:lvlJc w:val="left"/>
+      <w:pPr>
+        <w:ind w:left="6480" w:hanging="360"/>
+      </w:pPr>
+      <w:rPr>
+        <w:rFonts w:ascii="Wingdings" w:hAnsi="Wingdings" w:hint="default"/>
+      </w:rPr>
+    </w:lvl>
+  </w:abstractNum>
   <w:num w:numId="1">
+    <w:abstractNumId w:val="9"/>
+  </w:num>
+  <w:num w:numId="2">
+    <w:abstractNumId w:val="8"/>
+  </w:num>
+  <w:num w:numId="3">
+    <w:abstractNumId w:val="8"/>
+  </w:num>
+  <w:num w:numId="4">
+    <w:abstractNumId w:val="9"/>
+  </w:num>
+  <w:num w:numId="5">
+    <w:abstractNumId w:val="20"/>
+  </w:num>
+  <w:num w:numId="6">
+    <w:abstractNumId w:val="10"/>
+  </w:num>
+  <w:num w:numId="7">
+    <w:abstractNumId w:val="13"/>
+  </w:num>
+  <w:num w:numId="8">
+    <w:abstractNumId w:val="7"/>
+  </w:num>
+  <w:num w:numId="9">
+    <w:abstractNumId w:val="6"/>
+  </w:num>
+  <w:num w:numId="10">
+    <w:abstractNumId w:val="5"/>
+  </w:num>
+  <w:num w:numId="11">
+    <w:abstractNumId w:val="4"/>
+  </w:num>
+  <w:num w:numId="12">
+    <w:abstractNumId w:val="3"/>
+  </w:num>
+  <w:num w:numId="13">
+    <w:abstractNumId w:val="2"/>
+  </w:num>
+  <w:num w:numId="14">
+    <w:abstractNumId w:val="1"/>
+  </w:num>
+  <w:num w:numId="15">
     <w:abstractNumId w:val="0"/>
   </w:num>
-  <w:num w:numId="2">
-    <w:abstractNumId w:val="1"/>
+  <w:num w:numId="16">
+    <w:abstractNumId w:val="22"/>
   </w:num>
-  <w:num w:numId="3">
-    <w:abstractNumId w:val="3"/>
+  <w:num w:numId="17">
+    <w:abstractNumId w:val="18"/>
   </w:num>
-  <w:num w:numId="4">
-    <w:abstractNumId w:val="2"/>
+  <w:num w:numId="18">
+    <w:abstractNumId w:val="17"/>
+  </w:num>
+  <w:num w:numId="19">
+    <w:abstractNumId w:val="24"/>
+  </w:num>
+  <w:num w:numId="20">
+    <w:abstractNumId w:val="11"/>
+  </w:num>
+  <w:num w:numId="21">
+    <w:abstractNumId w:val="15"/>
+  </w:num>
+  <w:num w:numId="22">
+    <w:abstractNumId w:val="12"/>
+  </w:num>
+  <w:num w:numId="23">
+    <w:abstractNumId w:val="23"/>
+  </w:num>
+  <w:num w:numId="24">
+    <w:abstractNumId w:val="19"/>
+  </w:num>
+  <w:num w:numId="25">
+    <w:abstractNumId w:val="14"/>
+  </w:num>
+  <w:num w:numId="26">
+    <w:abstractNumId w:val="16"/>
+  </w:num>
+  <w:num w:numId="27">
+    <w:abstractNumId w:val="21"/>
   </w:num>
 </w:numbering>
 </file>
@@ -777,28 +2194,29 @@
     <w:rPrDefault>
       <w:rPr>
         <w:rFonts w:asciiTheme="minorHAnsi" w:eastAsiaTheme="minorHAnsi" w:hAnsiTheme="minorHAnsi" w:cstheme="minorBidi"/>
-        <w:sz w:val="18"/>
-        <w:szCs w:val="18"/>
+        <w:color w:val="595959" w:themeColor="text1" w:themeTint="A6"/>
+        <w:sz w:val="22"/>
+        <w:szCs w:val="22"/>
         <w:lang w:val="en-US" w:eastAsia="en-US" w:bidi="ar-SA"/>
       </w:rPr>
     </w:rPrDefault>
     <w:pPrDefault>
       <w:pPr>
-        <w:spacing w:after="200" w:line="276" w:lineRule="auto"/>
+        <w:spacing w:before="120" w:after="200" w:line="264" w:lineRule="auto"/>
       </w:pPr>
     </w:pPrDefault>
   </w:docDefaults>
   <w:latentStyles w:defLockedState="0" w:defUIPriority="99" w:defSemiHidden="0" w:defUnhideWhenUsed="0" w:defQFormat="0" w:count="371">
     <w:lsdException w:name="Normal" w:uiPriority="0" w:qFormat="1"/>
     <w:lsdException w:name="heading 1" w:uiPriority="9" w:qFormat="1"/>
-    <w:lsdException w:name="heading 2" w:semiHidden="1" w:uiPriority="2" w:unhideWhenUsed="1" w:qFormat="1"/>
-    <w:lsdException w:name="heading 3" w:semiHidden="1" w:uiPriority="2" w:unhideWhenUsed="1" w:qFormat="1"/>
-    <w:lsdException w:name="heading 4" w:semiHidden="1" w:uiPriority="2" w:unhideWhenUsed="1" w:qFormat="1"/>
-    <w:lsdException w:name="heading 5" w:semiHidden="1" w:uiPriority="2" w:unhideWhenUsed="1" w:qFormat="1"/>
-    <w:lsdException w:name="heading 6" w:semiHidden="1" w:uiPriority="2" w:unhideWhenUsed="1" w:qFormat="1"/>
-    <w:lsdException w:name="heading 7" w:semiHidden="1" w:uiPriority="2" w:unhideWhenUsed="1" w:qFormat="1"/>
-    <w:lsdException w:name="heading 8" w:semiHidden="1" w:uiPriority="2" w:unhideWhenUsed="1" w:qFormat="1"/>
-    <w:lsdException w:name="heading 9" w:semiHidden="1" w:uiPriority="2" w:unhideWhenUsed="1" w:qFormat="1"/>
+    <w:lsdException w:name="heading 2" w:semiHidden="1" w:uiPriority="9" w:unhideWhenUsed="1" w:qFormat="1"/>
+    <w:lsdException w:name="heading 3" w:semiHidden="1" w:uiPriority="9" w:unhideWhenUsed="1" w:qFormat="1"/>
+    <w:lsdException w:name="heading 4" w:semiHidden="1" w:uiPriority="9" w:unhideWhenUsed="1" w:qFormat="1"/>
+    <w:lsdException w:name="heading 5" w:semiHidden="1" w:uiPriority="9" w:unhideWhenUsed="1" w:qFormat="1"/>
+    <w:lsdException w:name="heading 6" w:semiHidden="1" w:uiPriority="9" w:unhideWhenUsed="1" w:qFormat="1"/>
+    <w:lsdException w:name="heading 7" w:semiHidden="1" w:uiPriority="9" w:unhideWhenUsed="1" w:qFormat="1"/>
+    <w:lsdException w:name="heading 8" w:semiHidden="1" w:uiPriority="9" w:unhideWhenUsed="1" w:qFormat="1"/>
+    <w:lsdException w:name="heading 9" w:semiHidden="1" w:uiPriority="9" w:unhideWhenUsed="1" w:qFormat="1"/>
     <w:lsdException w:name="index 1" w:semiHidden="1" w:unhideWhenUsed="1"/>
     <w:lsdException w:name="index 2" w:semiHidden="1" w:unhideWhenUsed="1"/>
     <w:lsdException w:name="index 3" w:semiHidden="1" w:unhideWhenUsed="1"/>
@@ -837,8 +2255,8 @@
     <w:lsdException w:name="macro" w:semiHidden="1" w:unhideWhenUsed="1"/>
     <w:lsdException w:name="toa heading" w:semiHidden="1" w:unhideWhenUsed="1"/>
     <w:lsdException w:name="List" w:semiHidden="1" w:unhideWhenUsed="1"/>
-    <w:lsdException w:name="List Bullet" w:semiHidden="1" w:unhideWhenUsed="1"/>
-    <w:lsdException w:name="List Number" w:semiHidden="1" w:unhideWhenUsed="1"/>
+    <w:lsdException w:name="List Bullet" w:semiHidden="1" w:unhideWhenUsed="1" w:qFormat="1"/>
+    <w:lsdException w:name="List Number" w:semiHidden="1" w:uiPriority="11" w:unhideWhenUsed="1" w:qFormat="1"/>
     <w:lsdException w:name="List 2" w:semiHidden="1" w:unhideWhenUsed="1"/>
     <w:lsdException w:name="List 3" w:semiHidden="1" w:unhideWhenUsed="1"/>
     <w:lsdException w:name="List 4" w:semiHidden="1" w:unhideWhenUsed="1"/>
@@ -851,7 +2269,7 @@
     <w:lsdException w:name="List Number 3" w:semiHidden="1" w:unhideWhenUsed="1"/>
     <w:lsdException w:name="List Number 4" w:semiHidden="1" w:unhideWhenUsed="1"/>
     <w:lsdException w:name="List Number 5" w:semiHidden="1" w:unhideWhenUsed="1"/>
-    <w:lsdException w:name="Title" w:semiHidden="1" w:uiPriority="1" w:unhideWhenUsed="1" w:qFormat="1"/>
+    <w:lsdException w:name="Title" w:semiHidden="1" w:uiPriority="2" w:unhideWhenUsed="1" w:qFormat="1"/>
     <w:lsdException w:name="Closing" w:semiHidden="1" w:unhideWhenUsed="1"/>
     <w:lsdException w:name="Signature" w:semiHidden="1" w:unhideWhenUsed="1"/>
     <w:lsdException w:name="Default Paragraph Font" w:semiHidden="1" w:uiPriority="1" w:unhideWhenUsed="1"/>
@@ -863,7 +2281,7 @@
     <w:lsdException w:name="List Continue 4" w:semiHidden="1" w:unhideWhenUsed="1"/>
     <w:lsdException w:name="List Continue 5" w:semiHidden="1" w:unhideWhenUsed="1"/>
     <w:lsdException w:name="Message Header" w:semiHidden="1" w:unhideWhenUsed="1"/>
-    <w:lsdException w:name="Subtitle" w:semiHidden="1" w:uiPriority="4" w:unhideWhenUsed="1" w:qFormat="1"/>
+    <w:lsdException w:name="Subtitle" w:semiHidden="1" w:uiPriority="3" w:unhideWhenUsed="1" w:qFormat="1"/>
     <w:lsdException w:name="Salutation" w:semiHidden="1" w:unhideWhenUsed="1"/>
     <w:lsdException w:name="Date" w:semiHidden="1" w:unhideWhenUsed="1"/>
     <w:lsdException w:name="Body Text First Indent" w:semiHidden="1" w:unhideWhenUsed="1"/>
@@ -1164,14 +2582,9 @@
   <w:style w:type="paragraph" w:default="1" w:styleId="Normal">
     <w:name w:val="Normal"/>
     <w:qFormat/>
-    <w:rsid w:val="00B97770"/>
-    <w:pPr>
-      <w:spacing w:after="0"/>
-    </w:pPr>
-    <w:rPr>
-      <w:rFonts w:asciiTheme="majorHAnsi" w:eastAsiaTheme="minorEastAsia" w:hAnsiTheme="majorHAnsi"/>
-      <w:sz w:val="28"/>
-      <w:szCs w:val="22"/>
+    <w:rsid w:val="005C140D"/>
+    <w:rPr>
+      <w:sz w:val="24"/>
     </w:rPr>
   </w:style>
   <w:style w:type="paragraph" w:styleId="Heading1">
@@ -1181,18 +2594,19 @@
     <w:link w:val="Heading1Char"/>
     <w:uiPriority w:val="9"/>
     <w:qFormat/>
-    <w:rsid w:val="005E3FAA"/>
+    <w:rsid w:val="00185C74"/>
     <w:pPr>
       <w:keepNext/>
+      <w:keepLines/>
+      <w:spacing w:after="60"/>
+      <w:contextualSpacing/>
       <w:outlineLvl w:val="0"/>
     </w:pPr>
     <w:rPr>
-      <w:rFonts w:eastAsia="Times New Roman" w:cs="Times New Roman"/>
-      <w:b/>
+      <w:rFonts w:asciiTheme="majorHAnsi" w:eastAsiaTheme="majorEastAsia" w:hAnsiTheme="majorHAnsi" w:cstheme="majorBidi"/>
       <w:caps/>
-      <w:color w:val="7A042E" w:themeColor="accent1" w:themeShade="BF"/>
-      <w:sz w:val="48"/>
-      <w:szCs w:val="24"/>
+      <w:color w:val="007789" w:themeColor="accent1" w:themeShade="BF"/>
+      <w:sz w:val="36"/>
     </w:rPr>
   </w:style>
   <w:style w:type="paragraph" w:styleId="Heading2">
@@ -1200,19 +2614,21 @@
     <w:basedOn w:val="Normal"/>
     <w:next w:val="Normal"/>
     <w:link w:val="Heading2Char"/>
-    <w:uiPriority w:val="2"/>
+    <w:uiPriority w:val="9"/>
     <w:unhideWhenUsed/>
     <w:qFormat/>
-    <w:rsid w:val="00B97770"/>
+    <w:rsid w:val="00185C74"/>
     <w:pPr>
       <w:keepNext/>
-      <w:spacing w:line="240" w:lineRule="auto"/>
+      <w:keepLines/>
+      <w:spacing w:before="240" w:after="0"/>
+      <w:contextualSpacing/>
       <w:outlineLvl w:val="1"/>
     </w:pPr>
     <w:rPr>
-      <w:rFonts w:eastAsia="Times New Roman" w:cs="Times New Roman"/>
-      <w:b/>
-      <w:sz w:val="40"/>
+      <w:rFonts w:asciiTheme="majorHAnsi" w:eastAsiaTheme="majorEastAsia" w:hAnsiTheme="majorHAnsi" w:cstheme="majorBidi"/>
+      <w:color w:val="007789" w:themeColor="accent1" w:themeShade="BF"/>
+      <w:sz w:val="32"/>
     </w:rPr>
   </w:style>
   <w:style w:type="paragraph" w:styleId="Heading3">
@@ -1220,68 +2636,22 @@
     <w:basedOn w:val="Normal"/>
     <w:next w:val="Normal"/>
     <w:link w:val="Heading3Char"/>
-    <w:uiPriority w:val="2"/>
+    <w:uiPriority w:val="9"/>
+    <w:semiHidden/>
     <w:unhideWhenUsed/>
     <w:qFormat/>
-    <w:rsid w:val="005E3FAA"/>
-    <w:pPr>
-      <w:spacing w:line="240" w:lineRule="auto"/>
-      <w:outlineLvl w:val="2"/>
-    </w:pPr>
-    <w:rPr>
-      <w:rFonts w:eastAsia="Times New Roman" w:cs="Times New Roman"/>
-      <w:b/>
-      <w:i/>
-      <w:caps/>
-      <w:color w:val="155D56" w:themeColor="accent3" w:themeShade="BF"/>
-      <w:sz w:val="32"/>
-    </w:rPr>
-  </w:style>
-  <w:style w:type="paragraph" w:styleId="Heading4">
-    <w:name w:val="heading 4"/>
-    <w:basedOn w:val="Normal"/>
-    <w:link w:val="Heading4Char"/>
-    <w:uiPriority w:val="2"/>
-    <w:unhideWhenUsed/>
-    <w:qFormat/>
-    <w:rsid w:val="004B7E44"/>
+    <w:rsid w:val="005C140D"/>
     <w:pPr>
       <w:keepNext/>
       <w:keepLines/>
-      <w:spacing w:before="240" w:after="40" w:line="240" w:lineRule="auto"/>
-      <w:outlineLvl w:val="3"/>
+      <w:spacing w:before="40" w:after="0"/>
+      <w:outlineLvl w:val="2"/>
     </w:pPr>
     <w:rPr>
-      <w:rFonts w:eastAsia="Times New Roman" w:cs="Times New Roman"/>
-      <w:b/>
-      <w:caps/>
-      <w:color w:val="161718" w:themeColor="text1"/>
-      <w:spacing w:val="20"/>
-      <w:kern w:val="28"/>
-      <w:sz w:val="24"/>
-    </w:rPr>
-  </w:style>
-  <w:style w:type="paragraph" w:styleId="Heading5">
-    <w:name w:val="heading 5"/>
-    <w:basedOn w:val="Normal"/>
-    <w:next w:val="Normal"/>
-    <w:link w:val="Heading5Char"/>
-    <w:uiPriority w:val="2"/>
-    <w:semiHidden/>
-    <w:unhideWhenUsed/>
-    <w:qFormat/>
-    <w:rsid w:val="005A718F"/>
-    <w:pPr>
-      <w:keepNext/>
-      <w:keepLines/>
-      <w:spacing w:line="240" w:lineRule="atLeast"/>
-      <w:ind w:left="1440"/>
-      <w:outlineLvl w:val="4"/>
-    </w:pPr>
-    <w:rPr>
-      <w:rFonts w:eastAsia="Times New Roman" w:cs="Times New Roman"/>
-      <w:spacing w:val="-4"/>
-      <w:kern w:val="28"/>
+      <w:rFonts w:asciiTheme="majorHAnsi" w:eastAsiaTheme="majorEastAsia" w:hAnsiTheme="majorHAnsi" w:cstheme="majorBidi"/>
+      <w:color w:val="004F5B" w:themeColor="accent1" w:themeShade="7F"/>
+      <w:sz w:val="28"/>
+      <w:szCs w:val="24"/>
     </w:rPr>
   </w:style>
   <w:style w:type="paragraph" w:styleId="Heading6">
@@ -1289,20 +2659,89 @@
     <w:basedOn w:val="Normal"/>
     <w:next w:val="Normal"/>
     <w:link w:val="Heading6Char"/>
-    <w:uiPriority w:val="2"/>
+    <w:uiPriority w:val="9"/>
     <w:semiHidden/>
     <w:unhideWhenUsed/>
     <w:qFormat/>
-    <w:rsid w:val="00431B7E"/>
+    <w:rsid w:val="002554CD"/>
     <w:pPr>
       <w:keepNext/>
       <w:keepLines/>
-      <w:spacing w:before="40"/>
+      <w:spacing w:before="40" w:after="0"/>
       <w:outlineLvl w:val="5"/>
     </w:pPr>
     <w:rPr>
-      <w:rFonts w:eastAsiaTheme="majorEastAsia" w:cstheme="majorBidi"/>
-      <w:color w:val="51031E" w:themeColor="accent1" w:themeShade="7F"/>
+      <w:rFonts w:asciiTheme="majorHAnsi" w:eastAsiaTheme="majorEastAsia" w:hAnsiTheme="majorHAnsi" w:cstheme="majorBidi"/>
+      <w:color w:val="004F5B" w:themeColor="accent1" w:themeShade="7F"/>
+    </w:rPr>
+  </w:style>
+  <w:style w:type="paragraph" w:styleId="Heading7">
+    <w:name w:val="heading 7"/>
+    <w:basedOn w:val="Normal"/>
+    <w:next w:val="Normal"/>
+    <w:link w:val="Heading7Char"/>
+    <w:uiPriority w:val="9"/>
+    <w:semiHidden/>
+    <w:unhideWhenUsed/>
+    <w:qFormat/>
+    <w:rsid w:val="002554CD"/>
+    <w:pPr>
+      <w:keepNext/>
+      <w:keepLines/>
+      <w:spacing w:before="40" w:after="0"/>
+      <w:outlineLvl w:val="6"/>
+    </w:pPr>
+    <w:rPr>
+      <w:rFonts w:asciiTheme="majorHAnsi" w:eastAsiaTheme="majorEastAsia" w:hAnsiTheme="majorHAnsi" w:cstheme="majorBidi"/>
+      <w:i/>
+      <w:iCs/>
+      <w:color w:val="004F5B" w:themeColor="accent1" w:themeShade="7F"/>
+    </w:rPr>
+  </w:style>
+  <w:style w:type="paragraph" w:styleId="Heading8">
+    <w:name w:val="heading 8"/>
+    <w:basedOn w:val="Normal"/>
+    <w:next w:val="Normal"/>
+    <w:link w:val="Heading8Char"/>
+    <w:uiPriority w:val="9"/>
+    <w:semiHidden/>
+    <w:unhideWhenUsed/>
+    <w:qFormat/>
+    <w:rsid w:val="002554CD"/>
+    <w:pPr>
+      <w:keepNext/>
+      <w:keepLines/>
+      <w:spacing w:before="40" w:after="0"/>
+      <w:outlineLvl w:val="7"/>
+    </w:pPr>
+    <w:rPr>
+      <w:rFonts w:asciiTheme="majorHAnsi" w:eastAsiaTheme="majorEastAsia" w:hAnsiTheme="majorHAnsi" w:cstheme="majorBidi"/>
+      <w:color w:val="272727" w:themeColor="text1" w:themeTint="D8"/>
+      <w:szCs w:val="21"/>
+    </w:rPr>
+  </w:style>
+  <w:style w:type="paragraph" w:styleId="Heading9">
+    <w:name w:val="heading 9"/>
+    <w:basedOn w:val="Normal"/>
+    <w:next w:val="Normal"/>
+    <w:link w:val="Heading9Char"/>
+    <w:uiPriority w:val="9"/>
+    <w:semiHidden/>
+    <w:unhideWhenUsed/>
+    <w:qFormat/>
+    <w:rsid w:val="002554CD"/>
+    <w:pPr>
+      <w:keepNext/>
+      <w:keepLines/>
+      <w:spacing w:before="40" w:after="0"/>
+      <w:outlineLvl w:val="8"/>
+    </w:pPr>
+    <w:rPr>
+      <w:rFonts w:asciiTheme="majorHAnsi" w:eastAsiaTheme="majorEastAsia" w:hAnsiTheme="majorHAnsi" w:cstheme="majorBidi"/>
+      <w:i/>
+      <w:iCs/>
+      <w:color w:val="272727" w:themeColor="text1" w:themeTint="D8"/>
+      <w:szCs w:val="21"/>
     </w:rPr>
   </w:style>
   <w:style w:type="character" w:default="1" w:styleId="DefaultParagraphFont">
@@ -1337,171 +2776,147 @@
     <w:basedOn w:val="DefaultParagraphFont"/>
     <w:link w:val="Heading1"/>
     <w:uiPriority w:val="9"/>
-    <w:rsid w:val="005E3FAA"/>
-    <w:rPr>
-      <w:rFonts w:asciiTheme="majorHAnsi" w:eastAsia="Times New Roman" w:hAnsiTheme="majorHAnsi" w:cs="Times New Roman"/>
-      <w:b/>
+    <w:rsid w:val="00185C74"/>
+    <w:rPr>
+      <w:rFonts w:asciiTheme="majorHAnsi" w:eastAsiaTheme="majorEastAsia" w:hAnsiTheme="majorHAnsi" w:cstheme="majorBidi"/>
       <w:caps/>
-      <w:color w:val="7A042E" w:themeColor="accent1" w:themeShade="BF"/>
-      <w:sz w:val="48"/>
-      <w:szCs w:val="24"/>
-    </w:rPr>
+      <w:color w:val="007789" w:themeColor="accent1" w:themeShade="BF"/>
+      <w:sz w:val="36"/>
+    </w:rPr>
+  </w:style>
+  <w:style w:type="character" w:customStyle="1" w:styleId="Heading2Char">
+    <w:name w:val="Heading 2 Char"/>
+    <w:basedOn w:val="DefaultParagraphFont"/>
+    <w:link w:val="Heading2"/>
+    <w:uiPriority w:val="9"/>
+    <w:rsid w:val="00185C74"/>
+    <w:rPr>
+      <w:rFonts w:asciiTheme="majorHAnsi" w:eastAsiaTheme="majorEastAsia" w:hAnsiTheme="majorHAnsi" w:cstheme="majorBidi"/>
+      <w:color w:val="007789" w:themeColor="accent1" w:themeShade="BF"/>
+      <w:sz w:val="32"/>
+    </w:rPr>
+  </w:style>
+  <w:style w:type="paragraph" w:customStyle="1" w:styleId="ContactInfo">
+    <w:name w:val="Contact Info"/>
+    <w:basedOn w:val="Normal"/>
+    <w:uiPriority w:val="4"/>
+    <w:qFormat/>
+    <w:rsid w:val="00C6554A"/>
+    <w:pPr>
+      <w:spacing w:before="0" w:after="0"/>
+      <w:jc w:val="center"/>
+    </w:pPr>
+  </w:style>
+  <w:style w:type="paragraph" w:styleId="ListBullet">
+    <w:name w:val="List Bullet"/>
+    <w:basedOn w:val="Normal"/>
+    <w:uiPriority w:val="99"/>
+    <w:unhideWhenUsed/>
+    <w:qFormat/>
+    <w:rsid w:val="00C6554A"/>
   </w:style>
   <w:style w:type="paragraph" w:styleId="Title">
     <w:name w:val="Title"/>
     <w:basedOn w:val="Normal"/>
     <w:link w:val="TitleChar"/>
-    <w:uiPriority w:val="1"/>
+    <w:uiPriority w:val="2"/>
+    <w:unhideWhenUsed/>
     <w:qFormat/>
-    <w:rsid w:val="00E90308"/>
+    <w:rsid w:val="00333D0D"/>
     <w:pPr>
-      <w:spacing w:line="240" w:lineRule="auto"/>
+      <w:spacing w:before="480" w:after="40" w:line="240" w:lineRule="auto"/>
       <w:contextualSpacing/>
+      <w:jc w:val="center"/>
     </w:pPr>
     <w:rPr>
-      <w:rFonts w:eastAsia="Times New Roman" w:cs="Times New Roman"/>
-      <w:b/>
-      <w:caps/>
-      <w:color w:val="7A042E" w:themeColor="accent1" w:themeShade="BF"/>
-      <w:sz w:val="100"/>
-      <w:szCs w:val="40"/>
+      <w:rFonts w:asciiTheme="majorHAnsi" w:eastAsiaTheme="majorEastAsia" w:hAnsiTheme="majorHAnsi" w:cstheme="majorBidi"/>
+      <w:color w:val="007789" w:themeColor="accent1" w:themeShade="BF"/>
+      <w:kern w:val="28"/>
+      <w:sz w:val="60"/>
     </w:rPr>
   </w:style>
   <w:style w:type="character" w:customStyle="1" w:styleId="TitleChar">
     <w:name w:val="Title Char"/>
     <w:basedOn w:val="DefaultParagraphFont"/>
     <w:link w:val="Title"/>
-    <w:uiPriority w:val="1"/>
-    <w:rsid w:val="00E90308"/>
-    <w:rPr>
-      <w:rFonts w:asciiTheme="majorHAnsi" w:eastAsia="Times New Roman" w:hAnsiTheme="majorHAnsi" w:cs="Times New Roman"/>
-      <w:b/>
-      <w:caps/>
-      <w:color w:val="7A042E" w:themeColor="accent1" w:themeShade="BF"/>
-      <w:sz w:val="100"/>
-      <w:szCs w:val="40"/>
+    <w:uiPriority w:val="2"/>
+    <w:rsid w:val="00333D0D"/>
+    <w:rPr>
+      <w:rFonts w:asciiTheme="majorHAnsi" w:eastAsiaTheme="majorEastAsia" w:hAnsiTheme="majorHAnsi" w:cstheme="majorBidi"/>
+      <w:color w:val="007789" w:themeColor="accent1" w:themeShade="BF"/>
+      <w:kern w:val="28"/>
+      <w:sz w:val="60"/>
     </w:rPr>
   </w:style>
   <w:style w:type="paragraph" w:styleId="Subtitle">
     <w:name w:val="Subtitle"/>
     <w:basedOn w:val="Normal"/>
     <w:link w:val="SubtitleChar"/>
-    <w:uiPriority w:val="4"/>
+    <w:uiPriority w:val="3"/>
+    <w:unhideWhenUsed/>
     <w:qFormat/>
-    <w:rsid w:val="004B7E44"/>
+    <w:rsid w:val="00333D0D"/>
     <w:pPr>
+      <w:numPr>
+        <w:ilvl w:val="1"/>
+      </w:numPr>
+      <w:spacing w:before="0" w:after="480"/>
       <w:contextualSpacing/>
+      <w:jc w:val="center"/>
     </w:pPr>
     <w:rPr>
-      <w:rFonts w:eastAsia="Times New Roman" w:cs="Times New Roman"/>
-      <w:b/>
-      <w:sz w:val="72"/>
+      <w:rFonts w:asciiTheme="majorHAnsi" w:eastAsiaTheme="majorEastAsia" w:hAnsiTheme="majorHAnsi" w:cstheme="majorBidi"/>
+      <w:caps/>
+      <w:sz w:val="26"/>
     </w:rPr>
   </w:style>
   <w:style w:type="character" w:customStyle="1" w:styleId="SubtitleChar">
     <w:name w:val="Subtitle Char"/>
     <w:basedOn w:val="DefaultParagraphFont"/>
     <w:link w:val="Subtitle"/>
-    <w:uiPriority w:val="4"/>
-    <w:rsid w:val="004B7E44"/>
-    <w:rPr>
-      <w:rFonts w:eastAsia="Times New Roman" w:cs="Times New Roman"/>
-      <w:color w:val="FFFFFF" w:themeColor="background1"/>
-      <w:sz w:val="72"/>
-      <w:szCs w:val="22"/>
-    </w:rPr>
-  </w:style>
-  <w:style w:type="paragraph" w:styleId="NoSpacing">
-    <w:name w:val="No Spacing"/>
+    <w:uiPriority w:val="3"/>
+    <w:rsid w:val="00333D0D"/>
+    <w:rPr>
+      <w:rFonts w:asciiTheme="majorHAnsi" w:eastAsiaTheme="majorEastAsia" w:hAnsiTheme="majorHAnsi" w:cstheme="majorBidi"/>
+      <w:caps/>
+      <w:sz w:val="26"/>
+    </w:rPr>
+  </w:style>
+  <w:style w:type="paragraph" w:styleId="Footer">
+    <w:name w:val="footer"/>
+    <w:basedOn w:val="Normal"/>
+    <w:link w:val="FooterChar"/>
+    <w:uiPriority w:val="99"/>
+    <w:unhideWhenUsed/>
+    <w:rsid w:val="00C6554A"/>
+    <w:pPr>
+      <w:spacing w:before="0" w:after="0" w:line="240" w:lineRule="auto"/>
+      <w:jc w:val="right"/>
+    </w:pPr>
+    <w:rPr>
+      <w:caps/>
+    </w:rPr>
+  </w:style>
+  <w:style w:type="character" w:customStyle="1" w:styleId="FooterChar">
+    <w:name w:val="Footer Char"/>
+    <w:basedOn w:val="DefaultParagraphFont"/>
+    <w:link w:val="Footer"/>
+    <w:uiPriority w:val="99"/>
+    <w:rsid w:val="00C6554A"/>
+    <w:rPr>
+      <w:caps/>
+    </w:rPr>
+  </w:style>
+  <w:style w:type="paragraph" w:customStyle="1" w:styleId="Photo">
+    <w:name w:val="Photo"/>
+    <w:basedOn w:val="Normal"/>
     <w:uiPriority w:val="1"/>
-    <w:unhideWhenUsed/>
     <w:qFormat/>
-    <w:rsid w:val="005A718F"/>
+    <w:rsid w:val="00C6554A"/>
     <w:pPr>
-      <w:spacing w:after="0"/>
+      <w:spacing w:before="0" w:after="0" w:line="240" w:lineRule="auto"/>
+      <w:jc w:val="center"/>
     </w:pPr>
-    <w:rPr>
-      <w:rFonts w:eastAsia="Times New Roman" w:cs="Times New Roman"/>
-      <w:spacing w:val="10"/>
-    </w:rPr>
-  </w:style>
-  <w:style w:type="character" w:customStyle="1" w:styleId="Heading2Char">
-    <w:name w:val="Heading 2 Char"/>
-    <w:basedOn w:val="DefaultParagraphFont"/>
-    <w:link w:val="Heading2"/>
-    <w:uiPriority w:val="2"/>
-    <w:rsid w:val="00B97770"/>
-    <w:rPr>
-      <w:rFonts w:asciiTheme="majorHAnsi" w:eastAsia="Times New Roman" w:hAnsiTheme="majorHAnsi" w:cs="Times New Roman"/>
-      <w:b/>
-      <w:sz w:val="40"/>
-      <w:szCs w:val="22"/>
-    </w:rPr>
-  </w:style>
-  <w:style w:type="character" w:customStyle="1" w:styleId="Heading3Char">
-    <w:name w:val="Heading 3 Char"/>
-    <w:basedOn w:val="DefaultParagraphFont"/>
-    <w:link w:val="Heading3"/>
-    <w:uiPriority w:val="2"/>
-    <w:rsid w:val="005E3FAA"/>
-    <w:rPr>
-      <w:rFonts w:asciiTheme="majorHAnsi" w:eastAsia="Times New Roman" w:hAnsiTheme="majorHAnsi" w:cs="Times New Roman"/>
-      <w:b/>
-      <w:i/>
-      <w:caps/>
-      <w:color w:val="155D56" w:themeColor="accent3" w:themeShade="BF"/>
-      <w:sz w:val="32"/>
-      <w:szCs w:val="22"/>
-    </w:rPr>
-  </w:style>
-  <w:style w:type="character" w:customStyle="1" w:styleId="Heading4Char">
-    <w:name w:val="Heading 4 Char"/>
-    <w:basedOn w:val="DefaultParagraphFont"/>
-    <w:link w:val="Heading4"/>
-    <w:uiPriority w:val="2"/>
-    <w:rsid w:val="004B7E44"/>
-    <w:rPr>
-      <w:rFonts w:eastAsia="Times New Roman" w:cs="Times New Roman"/>
-      <w:b/>
-      <w:caps/>
-      <w:color w:val="161718" w:themeColor="text1"/>
-      <w:spacing w:val="20"/>
-      <w:kern w:val="28"/>
-      <w:sz w:val="24"/>
-      <w:szCs w:val="22"/>
-    </w:rPr>
-  </w:style>
-  <w:style w:type="paragraph" w:customStyle="1" w:styleId="Chapter">
-    <w:name w:val="Chapter"/>
-    <w:basedOn w:val="Normal"/>
-    <w:uiPriority w:val="5"/>
-    <w:unhideWhenUsed/>
-    <w:qFormat/>
-    <w:rsid w:val="00E76CAD"/>
-    <w:pPr>
-      <w:spacing w:before="20"/>
-    </w:pPr>
-    <w:rPr>
-      <w:rFonts w:eastAsia="Times New Roman" w:cs="Times New Roman"/>
-      <w:caps/>
-      <w:color w:val="63676C" w:themeColor="text1" w:themeTint="A6"/>
-      <w:szCs w:val="17"/>
-    </w:rPr>
-  </w:style>
-  <w:style w:type="character" w:customStyle="1" w:styleId="Heading5Char">
-    <w:name w:val="Heading 5 Char"/>
-    <w:basedOn w:val="DefaultParagraphFont"/>
-    <w:link w:val="Heading5"/>
-    <w:uiPriority w:val="2"/>
-    <w:semiHidden/>
-    <w:rsid w:val="005A718F"/>
-    <w:rPr>
-      <w:rFonts w:eastAsia="Times New Roman" w:cs="Times New Roman"/>
-      <w:spacing w:val="-4"/>
-      <w:kern w:val="28"/>
-      <w:sz w:val="18"/>
-      <w:szCs w:val="18"/>
-    </w:rPr>
   </w:style>
   <w:style w:type="paragraph" w:styleId="Header">
     <w:name w:val="header"/>
@@ -1509,9 +2924,9 @@
     <w:link w:val="HeaderChar"/>
     <w:uiPriority w:val="99"/>
     <w:unhideWhenUsed/>
-    <w:rsid w:val="005A718F"/>
+    <w:rsid w:val="00C6554A"/>
     <w:pPr>
-      <w:spacing w:line="240" w:lineRule="auto"/>
+      <w:spacing w:before="0" w:after="0" w:line="240" w:lineRule="auto"/>
     </w:pPr>
   </w:style>
   <w:style w:type="character" w:customStyle="1" w:styleId="HeaderChar">
@@ -1519,48 +2934,625 @@
     <w:basedOn w:val="DefaultParagraphFont"/>
     <w:link w:val="Header"/>
     <w:uiPriority w:val="99"/>
-    <w:rsid w:val="005A718F"/>
-  </w:style>
-  <w:style w:type="paragraph" w:styleId="Footer">
-    <w:name w:val="footer"/>
+    <w:rsid w:val="00C6554A"/>
+    <w:rPr>
+      <w:color w:val="595959" w:themeColor="text1" w:themeTint="A6"/>
+      <w:sz w:val="20"/>
+      <w:szCs w:val="20"/>
+      <w:lang w:eastAsia="ja-JP"/>
+    </w:rPr>
+  </w:style>
+  <w:style w:type="paragraph" w:styleId="ListNumber">
+    <w:name w:val="List Number"/>
     <w:basedOn w:val="Normal"/>
-    <w:link w:val="FooterChar"/>
+    <w:uiPriority w:val="11"/>
+    <w:unhideWhenUsed/>
+    <w:qFormat/>
+    <w:rsid w:val="00C6554A"/>
+    <w:pPr>
+      <w:numPr>
+        <w:numId w:val="3"/>
+      </w:numPr>
+      <w:contextualSpacing/>
+    </w:pPr>
+  </w:style>
+  <w:style w:type="character" w:customStyle="1" w:styleId="Heading3Char">
+    <w:name w:val="Heading 3 Char"/>
+    <w:basedOn w:val="DefaultParagraphFont"/>
+    <w:link w:val="Heading3"/>
+    <w:uiPriority w:val="9"/>
+    <w:semiHidden/>
+    <w:rsid w:val="005C140D"/>
+    <w:rPr>
+      <w:rFonts w:asciiTheme="majorHAnsi" w:eastAsiaTheme="majorEastAsia" w:hAnsiTheme="majorHAnsi" w:cstheme="majorBidi"/>
+      <w:color w:val="004F5B" w:themeColor="accent1" w:themeShade="7F"/>
+      <w:sz w:val="28"/>
+      <w:szCs w:val="24"/>
+    </w:rPr>
+  </w:style>
+  <w:style w:type="character" w:customStyle="1" w:styleId="Heading8Char">
+    <w:name w:val="Heading 8 Char"/>
+    <w:basedOn w:val="DefaultParagraphFont"/>
+    <w:link w:val="Heading8"/>
+    <w:uiPriority w:val="9"/>
+    <w:semiHidden/>
+    <w:rsid w:val="00C6554A"/>
+    <w:rPr>
+      <w:rFonts w:asciiTheme="majorHAnsi" w:eastAsiaTheme="majorEastAsia" w:hAnsiTheme="majorHAnsi" w:cstheme="majorBidi"/>
+      <w:color w:val="272727" w:themeColor="text1" w:themeTint="D8"/>
+      <w:szCs w:val="21"/>
+    </w:rPr>
+  </w:style>
+  <w:style w:type="character" w:customStyle="1" w:styleId="Heading9Char">
+    <w:name w:val="Heading 9 Char"/>
+    <w:basedOn w:val="DefaultParagraphFont"/>
+    <w:link w:val="Heading9"/>
+    <w:uiPriority w:val="9"/>
+    <w:semiHidden/>
+    <w:rsid w:val="00C6554A"/>
+    <w:rPr>
+      <w:rFonts w:asciiTheme="majorHAnsi" w:eastAsiaTheme="majorEastAsia" w:hAnsiTheme="majorHAnsi" w:cstheme="majorBidi"/>
+      <w:i/>
+      <w:iCs/>
+      <w:color w:val="272727" w:themeColor="text1" w:themeTint="D8"/>
+      <w:szCs w:val="21"/>
+    </w:rPr>
+  </w:style>
+  <w:style w:type="character" w:styleId="IntenseEmphasis">
+    <w:name w:val="Intense Emphasis"/>
+    <w:basedOn w:val="DefaultParagraphFont"/>
+    <w:uiPriority w:val="21"/>
+    <w:semiHidden/>
+    <w:unhideWhenUsed/>
+    <w:qFormat/>
+    <w:rsid w:val="00C6554A"/>
+    <w:rPr>
+      <w:i/>
+      <w:iCs/>
+      <w:color w:val="007789" w:themeColor="accent1" w:themeShade="BF"/>
+    </w:rPr>
+  </w:style>
+  <w:style w:type="paragraph" w:styleId="IntenseQuote">
+    <w:name w:val="Intense Quote"/>
+    <w:basedOn w:val="Normal"/>
+    <w:next w:val="Normal"/>
+    <w:link w:val="IntenseQuoteChar"/>
+    <w:uiPriority w:val="30"/>
+    <w:semiHidden/>
+    <w:unhideWhenUsed/>
+    <w:qFormat/>
+    <w:rsid w:val="00C6554A"/>
+    <w:pPr>
+      <w:pBdr>
+        <w:top w:val="single" w:sz="4" w:space="10" w:color="007789" w:themeColor="accent1" w:themeShade="BF"/>
+        <w:bottom w:val="single" w:sz="4" w:space="10" w:color="007789" w:themeColor="accent1" w:themeShade="BF"/>
+      </w:pBdr>
+      <w:spacing w:before="360" w:after="360"/>
+      <w:ind w:left="864" w:right="864"/>
+      <w:jc w:val="center"/>
+    </w:pPr>
+    <w:rPr>
+      <w:i/>
+      <w:iCs/>
+      <w:color w:val="007789" w:themeColor="accent1" w:themeShade="BF"/>
+    </w:rPr>
+  </w:style>
+  <w:style w:type="character" w:customStyle="1" w:styleId="IntenseQuoteChar">
+    <w:name w:val="Intense Quote Char"/>
+    <w:basedOn w:val="DefaultParagraphFont"/>
+    <w:link w:val="IntenseQuote"/>
+    <w:uiPriority w:val="30"/>
+    <w:semiHidden/>
+    <w:rsid w:val="00C6554A"/>
+    <w:rPr>
+      <w:i/>
+      <w:iCs/>
+      <w:color w:val="007789" w:themeColor="accent1" w:themeShade="BF"/>
+    </w:rPr>
+  </w:style>
+  <w:style w:type="character" w:styleId="IntenseReference">
+    <w:name w:val="Intense Reference"/>
+    <w:basedOn w:val="DefaultParagraphFont"/>
+    <w:uiPriority w:val="32"/>
+    <w:semiHidden/>
+    <w:unhideWhenUsed/>
+    <w:qFormat/>
+    <w:rsid w:val="00C6554A"/>
+    <w:rPr>
+      <w:b/>
+      <w:bCs/>
+      <w:caps w:val="0"/>
+      <w:smallCaps/>
+      <w:color w:val="007789" w:themeColor="accent1" w:themeShade="BF"/>
+      <w:spacing w:val="5"/>
+    </w:rPr>
+  </w:style>
+  <w:style w:type="paragraph" w:styleId="Caption">
+    <w:name w:val="caption"/>
+    <w:basedOn w:val="Normal"/>
+    <w:next w:val="Normal"/>
+    <w:uiPriority w:val="35"/>
+    <w:semiHidden/>
+    <w:unhideWhenUsed/>
+    <w:qFormat/>
+    <w:rsid w:val="00C6554A"/>
+    <w:pPr>
+      <w:spacing w:before="0" w:line="240" w:lineRule="auto"/>
+    </w:pPr>
+    <w:rPr>
+      <w:i/>
+      <w:iCs/>
+      <w:color w:val="4E5B6F" w:themeColor="text2"/>
+      <w:szCs w:val="18"/>
+    </w:rPr>
+  </w:style>
+  <w:style w:type="paragraph" w:styleId="BalloonText">
+    <w:name w:val="Balloon Text"/>
+    <w:basedOn w:val="Normal"/>
+    <w:link w:val="BalloonTextChar"/>
     <w:uiPriority w:val="99"/>
-    <w:unhideWhenUsed/>
-    <w:rsid w:val="005A718F"/>
+    <w:semiHidden/>
+    <w:unhideWhenUsed/>
+    <w:rsid w:val="00C6554A"/>
+    <w:pPr>
+      <w:spacing w:before="0" w:after="0" w:line="240" w:lineRule="auto"/>
+    </w:pPr>
+    <w:rPr>
+      <w:rFonts w:ascii="Segoe UI" w:hAnsi="Segoe UI" w:cs="Segoe UI"/>
+      <w:szCs w:val="18"/>
+    </w:rPr>
+  </w:style>
+  <w:style w:type="character" w:customStyle="1" w:styleId="BalloonTextChar">
+    <w:name w:val="Balloon Text Char"/>
+    <w:basedOn w:val="DefaultParagraphFont"/>
+    <w:link w:val="BalloonText"/>
+    <w:uiPriority w:val="99"/>
+    <w:semiHidden/>
+    <w:rsid w:val="00C6554A"/>
+    <w:rPr>
+      <w:rFonts w:ascii="Segoe UI" w:hAnsi="Segoe UI" w:cs="Segoe UI"/>
+      <w:szCs w:val="18"/>
+    </w:rPr>
+  </w:style>
+  <w:style w:type="paragraph" w:styleId="BlockText">
+    <w:name w:val="Block Text"/>
+    <w:basedOn w:val="Normal"/>
+    <w:uiPriority w:val="99"/>
+    <w:semiHidden/>
+    <w:unhideWhenUsed/>
+    <w:rsid w:val="00C6554A"/>
+    <w:pPr>
+      <w:pBdr>
+        <w:top w:val="single" w:sz="2" w:space="10" w:color="007789" w:themeColor="accent1" w:themeShade="BF"/>
+        <w:left w:val="single" w:sz="2" w:space="10" w:color="007789" w:themeColor="accent1" w:themeShade="BF"/>
+        <w:bottom w:val="single" w:sz="2" w:space="10" w:color="007789" w:themeColor="accent1" w:themeShade="BF"/>
+        <w:right w:val="single" w:sz="2" w:space="10" w:color="007789" w:themeColor="accent1" w:themeShade="BF"/>
+      </w:pBdr>
+      <w:ind w:left="1152" w:right="1152"/>
+    </w:pPr>
+    <w:rPr>
+      <w:rFonts w:eastAsiaTheme="minorEastAsia"/>
+      <w:i/>
+      <w:iCs/>
+      <w:color w:val="007789" w:themeColor="accent1" w:themeShade="BF"/>
+    </w:rPr>
+  </w:style>
+  <w:style w:type="paragraph" w:styleId="BodyText3">
+    <w:name w:val="Body Text 3"/>
+    <w:basedOn w:val="Normal"/>
+    <w:link w:val="BodyText3Char"/>
+    <w:uiPriority w:val="99"/>
+    <w:semiHidden/>
+    <w:unhideWhenUsed/>
+    <w:rsid w:val="00C6554A"/>
+    <w:pPr>
+      <w:spacing w:after="120"/>
+    </w:pPr>
+    <w:rPr>
+      <w:szCs w:val="16"/>
+    </w:rPr>
+  </w:style>
+  <w:style w:type="character" w:customStyle="1" w:styleId="BodyText3Char">
+    <w:name w:val="Body Text 3 Char"/>
+    <w:basedOn w:val="DefaultParagraphFont"/>
+    <w:link w:val="BodyText3"/>
+    <w:uiPriority w:val="99"/>
+    <w:semiHidden/>
+    <w:rsid w:val="00C6554A"/>
+    <w:rPr>
+      <w:szCs w:val="16"/>
+    </w:rPr>
+  </w:style>
+  <w:style w:type="paragraph" w:styleId="BodyTextIndent3">
+    <w:name w:val="Body Text Indent 3"/>
+    <w:basedOn w:val="Normal"/>
+    <w:link w:val="BodyTextIndent3Char"/>
+    <w:uiPriority w:val="99"/>
+    <w:semiHidden/>
+    <w:unhideWhenUsed/>
+    <w:rsid w:val="00C6554A"/>
+    <w:pPr>
+      <w:spacing w:after="120"/>
+      <w:ind w:left="360"/>
+    </w:pPr>
+    <w:rPr>
+      <w:szCs w:val="16"/>
+    </w:rPr>
+  </w:style>
+  <w:style w:type="character" w:customStyle="1" w:styleId="BodyTextIndent3Char">
+    <w:name w:val="Body Text Indent 3 Char"/>
+    <w:basedOn w:val="DefaultParagraphFont"/>
+    <w:link w:val="BodyTextIndent3"/>
+    <w:uiPriority w:val="99"/>
+    <w:semiHidden/>
+    <w:rsid w:val="00C6554A"/>
+    <w:rPr>
+      <w:szCs w:val="16"/>
+    </w:rPr>
+  </w:style>
+  <w:style w:type="character" w:styleId="CommentReference">
+    <w:name w:val="annotation reference"/>
+    <w:basedOn w:val="DefaultParagraphFont"/>
+    <w:uiPriority w:val="99"/>
+    <w:semiHidden/>
+    <w:unhideWhenUsed/>
+    <w:rsid w:val="00C6554A"/>
+    <w:rPr>
+      <w:sz w:val="22"/>
+      <w:szCs w:val="16"/>
+    </w:rPr>
+  </w:style>
+  <w:style w:type="paragraph" w:styleId="CommentText">
+    <w:name w:val="annotation text"/>
+    <w:basedOn w:val="Normal"/>
+    <w:link w:val="CommentTextChar"/>
+    <w:uiPriority w:val="99"/>
+    <w:semiHidden/>
+    <w:unhideWhenUsed/>
+    <w:rsid w:val="00C6554A"/>
     <w:pPr>
       <w:spacing w:line="240" w:lineRule="auto"/>
-      <w:jc w:val="center"/>
     </w:pPr>
-  </w:style>
-  <w:style w:type="character" w:customStyle="1" w:styleId="FooterChar">
-    <w:name w:val="Footer Char"/>
+    <w:rPr>
+      <w:szCs w:val="20"/>
+    </w:rPr>
+  </w:style>
+  <w:style w:type="character" w:customStyle="1" w:styleId="CommentTextChar">
+    <w:name w:val="Comment Text Char"/>
     <w:basedOn w:val="DefaultParagraphFont"/>
-    <w:link w:val="Footer"/>
+    <w:link w:val="CommentText"/>
     <w:uiPriority w:val="99"/>
-    <w:rsid w:val="005A718F"/>
+    <w:semiHidden/>
+    <w:rsid w:val="00C6554A"/>
+    <w:rPr>
+      <w:szCs w:val="20"/>
+    </w:rPr>
+  </w:style>
+  <w:style w:type="paragraph" w:styleId="CommentSubject">
+    <w:name w:val="annotation subject"/>
+    <w:basedOn w:val="CommentText"/>
+    <w:next w:val="CommentText"/>
+    <w:link w:val="CommentSubjectChar"/>
+    <w:uiPriority w:val="99"/>
+    <w:semiHidden/>
+    <w:unhideWhenUsed/>
+    <w:rsid w:val="00C6554A"/>
+    <w:rPr>
+      <w:b/>
+      <w:bCs/>
+    </w:rPr>
+  </w:style>
+  <w:style w:type="character" w:customStyle="1" w:styleId="CommentSubjectChar">
+    <w:name w:val="Comment Subject Char"/>
+    <w:basedOn w:val="CommentTextChar"/>
+    <w:link w:val="CommentSubject"/>
+    <w:uiPriority w:val="99"/>
+    <w:semiHidden/>
+    <w:rsid w:val="00C6554A"/>
+    <w:rPr>
+      <w:b/>
+      <w:bCs/>
+      <w:szCs w:val="20"/>
+    </w:rPr>
+  </w:style>
+  <w:style w:type="paragraph" w:styleId="DocumentMap">
+    <w:name w:val="Document Map"/>
+    <w:basedOn w:val="Normal"/>
+    <w:link w:val="DocumentMapChar"/>
+    <w:uiPriority w:val="99"/>
+    <w:semiHidden/>
+    <w:unhideWhenUsed/>
+    <w:rsid w:val="00C6554A"/>
+    <w:pPr>
+      <w:spacing w:before="0" w:after="0" w:line="240" w:lineRule="auto"/>
+    </w:pPr>
+    <w:rPr>
+      <w:rFonts w:ascii="Segoe UI" w:hAnsi="Segoe UI" w:cs="Segoe UI"/>
+      <w:szCs w:val="16"/>
+    </w:rPr>
+  </w:style>
+  <w:style w:type="character" w:customStyle="1" w:styleId="DocumentMapChar">
+    <w:name w:val="Document Map Char"/>
+    <w:basedOn w:val="DefaultParagraphFont"/>
+    <w:link w:val="DocumentMap"/>
+    <w:uiPriority w:val="99"/>
+    <w:semiHidden/>
+    <w:rsid w:val="00C6554A"/>
+    <w:rPr>
+      <w:rFonts w:ascii="Segoe UI" w:hAnsi="Segoe UI" w:cs="Segoe UI"/>
+      <w:szCs w:val="16"/>
+    </w:rPr>
+  </w:style>
+  <w:style w:type="paragraph" w:styleId="EndnoteText">
+    <w:name w:val="endnote text"/>
+    <w:basedOn w:val="Normal"/>
+    <w:link w:val="EndnoteTextChar"/>
+    <w:uiPriority w:val="99"/>
+    <w:semiHidden/>
+    <w:unhideWhenUsed/>
+    <w:rsid w:val="00C6554A"/>
+    <w:pPr>
+      <w:spacing w:before="0" w:after="0" w:line="240" w:lineRule="auto"/>
+    </w:pPr>
+    <w:rPr>
+      <w:szCs w:val="20"/>
+    </w:rPr>
+  </w:style>
+  <w:style w:type="character" w:customStyle="1" w:styleId="EndnoteTextChar">
+    <w:name w:val="Endnote Text Char"/>
+    <w:basedOn w:val="DefaultParagraphFont"/>
+    <w:link w:val="EndnoteText"/>
+    <w:uiPriority w:val="99"/>
+    <w:semiHidden/>
+    <w:rsid w:val="00C6554A"/>
+    <w:rPr>
+      <w:szCs w:val="20"/>
+    </w:rPr>
+  </w:style>
+  <w:style w:type="paragraph" w:styleId="EnvelopeReturn">
+    <w:name w:val="envelope return"/>
+    <w:basedOn w:val="Normal"/>
+    <w:uiPriority w:val="99"/>
+    <w:semiHidden/>
+    <w:unhideWhenUsed/>
+    <w:rsid w:val="00C6554A"/>
+    <w:pPr>
+      <w:spacing w:before="0" w:after="0" w:line="240" w:lineRule="auto"/>
+    </w:pPr>
+    <w:rPr>
+      <w:rFonts w:asciiTheme="majorHAnsi" w:eastAsiaTheme="majorEastAsia" w:hAnsiTheme="majorHAnsi" w:cstheme="majorBidi"/>
+      <w:szCs w:val="20"/>
+    </w:rPr>
+  </w:style>
+  <w:style w:type="character" w:styleId="FollowedHyperlink">
+    <w:name w:val="FollowedHyperlink"/>
+    <w:basedOn w:val="DefaultParagraphFont"/>
+    <w:uiPriority w:val="99"/>
+    <w:semiHidden/>
+    <w:unhideWhenUsed/>
+    <w:rsid w:val="00C6554A"/>
+    <w:rPr>
+      <w:color w:val="007789" w:themeColor="accent1" w:themeShade="BF"/>
+      <w:u w:val="single"/>
+    </w:rPr>
+  </w:style>
+  <w:style w:type="paragraph" w:styleId="FootnoteText">
+    <w:name w:val="footnote text"/>
+    <w:basedOn w:val="Normal"/>
+    <w:link w:val="FootnoteTextChar"/>
+    <w:uiPriority w:val="99"/>
+    <w:semiHidden/>
+    <w:unhideWhenUsed/>
+    <w:rsid w:val="00C6554A"/>
+    <w:pPr>
+      <w:spacing w:before="0" w:after="0" w:line="240" w:lineRule="auto"/>
+    </w:pPr>
+    <w:rPr>
+      <w:szCs w:val="20"/>
+    </w:rPr>
+  </w:style>
+  <w:style w:type="character" w:customStyle="1" w:styleId="FootnoteTextChar">
+    <w:name w:val="Footnote Text Char"/>
+    <w:basedOn w:val="DefaultParagraphFont"/>
+    <w:link w:val="FootnoteText"/>
+    <w:uiPriority w:val="99"/>
+    <w:semiHidden/>
+    <w:rsid w:val="00C6554A"/>
+    <w:rPr>
+      <w:szCs w:val="20"/>
+    </w:rPr>
+  </w:style>
+  <w:style w:type="character" w:styleId="HTMLCode">
+    <w:name w:val="HTML Code"/>
+    <w:basedOn w:val="DefaultParagraphFont"/>
+    <w:uiPriority w:val="99"/>
+    <w:semiHidden/>
+    <w:unhideWhenUsed/>
+    <w:rsid w:val="00C6554A"/>
+    <w:rPr>
+      <w:rFonts w:ascii="Consolas" w:hAnsi="Consolas"/>
+      <w:sz w:val="22"/>
+      <w:szCs w:val="20"/>
+    </w:rPr>
+  </w:style>
+  <w:style w:type="character" w:styleId="HTMLKeyboard">
+    <w:name w:val="HTML Keyboard"/>
+    <w:basedOn w:val="DefaultParagraphFont"/>
+    <w:uiPriority w:val="99"/>
+    <w:semiHidden/>
+    <w:unhideWhenUsed/>
+    <w:rsid w:val="00C6554A"/>
+    <w:rPr>
+      <w:rFonts w:ascii="Consolas" w:hAnsi="Consolas"/>
+      <w:sz w:val="22"/>
+      <w:szCs w:val="20"/>
+    </w:rPr>
+  </w:style>
+  <w:style w:type="paragraph" w:styleId="HTMLPreformatted">
+    <w:name w:val="HTML Preformatted"/>
+    <w:basedOn w:val="Normal"/>
+    <w:link w:val="HTMLPreformattedChar"/>
+    <w:uiPriority w:val="99"/>
+    <w:semiHidden/>
+    <w:unhideWhenUsed/>
+    <w:rsid w:val="00C6554A"/>
+    <w:pPr>
+      <w:spacing w:before="0" w:after="0" w:line="240" w:lineRule="auto"/>
+    </w:pPr>
+    <w:rPr>
+      <w:rFonts w:ascii="Consolas" w:hAnsi="Consolas"/>
+      <w:szCs w:val="20"/>
+    </w:rPr>
+  </w:style>
+  <w:style w:type="character" w:customStyle="1" w:styleId="HTMLPreformattedChar">
+    <w:name w:val="HTML Preformatted Char"/>
+    <w:basedOn w:val="DefaultParagraphFont"/>
+    <w:link w:val="HTMLPreformatted"/>
+    <w:uiPriority w:val="99"/>
+    <w:semiHidden/>
+    <w:rsid w:val="00C6554A"/>
+    <w:rPr>
+      <w:rFonts w:ascii="Consolas" w:hAnsi="Consolas"/>
+      <w:szCs w:val="20"/>
+    </w:rPr>
+  </w:style>
+  <w:style w:type="character" w:styleId="HTMLTypewriter">
+    <w:name w:val="HTML Typewriter"/>
+    <w:basedOn w:val="DefaultParagraphFont"/>
+    <w:uiPriority w:val="99"/>
+    <w:semiHidden/>
+    <w:unhideWhenUsed/>
+    <w:rsid w:val="00C6554A"/>
+    <w:rPr>
+      <w:rFonts w:ascii="Consolas" w:hAnsi="Consolas"/>
+      <w:sz w:val="22"/>
+      <w:szCs w:val="20"/>
+    </w:rPr>
+  </w:style>
+  <w:style w:type="character" w:styleId="Hyperlink">
+    <w:name w:val="Hyperlink"/>
+    <w:basedOn w:val="DefaultParagraphFont"/>
+    <w:uiPriority w:val="99"/>
+    <w:unhideWhenUsed/>
+    <w:rsid w:val="00C6554A"/>
+    <w:rPr>
+      <w:color w:val="835D00" w:themeColor="accent3" w:themeShade="80"/>
+      <w:u w:val="single"/>
+    </w:rPr>
+  </w:style>
+  <w:style w:type="paragraph" w:styleId="MacroText">
+    <w:name w:val="macro"/>
+    <w:link w:val="MacroTextChar"/>
+    <w:uiPriority w:val="99"/>
+    <w:semiHidden/>
+    <w:unhideWhenUsed/>
+    <w:rsid w:val="00C6554A"/>
+    <w:pPr>
+      <w:tabs>
+        <w:tab w:val="left" w:pos="480"/>
+        <w:tab w:val="left" w:pos="960"/>
+        <w:tab w:val="left" w:pos="1440"/>
+        <w:tab w:val="left" w:pos="1920"/>
+        <w:tab w:val="left" w:pos="2400"/>
+        <w:tab w:val="left" w:pos="2880"/>
+        <w:tab w:val="left" w:pos="3360"/>
+        <w:tab w:val="left" w:pos="3840"/>
+        <w:tab w:val="left" w:pos="4320"/>
+      </w:tabs>
+      <w:spacing w:after="0"/>
+    </w:pPr>
+    <w:rPr>
+      <w:rFonts w:ascii="Consolas" w:hAnsi="Consolas"/>
+      <w:szCs w:val="20"/>
+    </w:rPr>
+  </w:style>
+  <w:style w:type="character" w:customStyle="1" w:styleId="MacroTextChar">
+    <w:name w:val="Macro Text Char"/>
+    <w:basedOn w:val="DefaultParagraphFont"/>
+    <w:link w:val="MacroText"/>
+    <w:uiPriority w:val="99"/>
+    <w:semiHidden/>
+    <w:rsid w:val="00C6554A"/>
+    <w:rPr>
+      <w:rFonts w:ascii="Consolas" w:hAnsi="Consolas"/>
+      <w:szCs w:val="20"/>
+    </w:rPr>
   </w:style>
   <w:style w:type="character" w:styleId="PlaceholderText">
     <w:name w:val="Placeholder Text"/>
     <w:basedOn w:val="DefaultParagraphFont"/>
     <w:uiPriority w:val="99"/>
     <w:semiHidden/>
-    <w:rsid w:val="00945900"/>
-    <w:rPr>
-      <w:color w:val="808080"/>
-    </w:rPr>
-  </w:style>
-  <w:style w:type="paragraph" w:customStyle="1" w:styleId="Subheading1">
-    <w:name w:val="Subheading 1"/>
-    <w:basedOn w:val="Heading1"/>
-    <w:next w:val="Normal"/>
-    <w:qFormat/>
-    <w:rsid w:val="00FA23A9"/>
-    <w:rPr>
-      <w:caps w:val="0"/>
-      <w:color w:val="858A8F" w:themeColor="text1" w:themeTint="80"/>
-      <w:sz w:val="32"/>
-    </w:rPr>
+    <w:rsid w:val="00C6554A"/>
+    <w:rPr>
+      <w:color w:val="595959" w:themeColor="text1" w:themeTint="A6"/>
+    </w:rPr>
+  </w:style>
+  <w:style w:type="paragraph" w:styleId="PlainText">
+    <w:name w:val="Plain Text"/>
+    <w:basedOn w:val="Normal"/>
+    <w:link w:val="PlainTextChar"/>
+    <w:uiPriority w:val="99"/>
+    <w:semiHidden/>
+    <w:unhideWhenUsed/>
+    <w:rsid w:val="00C6554A"/>
+    <w:pPr>
+      <w:spacing w:before="0" w:after="0" w:line="240" w:lineRule="auto"/>
+    </w:pPr>
+    <w:rPr>
+      <w:rFonts w:ascii="Consolas" w:hAnsi="Consolas"/>
+      <w:szCs w:val="21"/>
+    </w:rPr>
+  </w:style>
+  <w:style w:type="character" w:customStyle="1" w:styleId="PlainTextChar">
+    <w:name w:val="Plain Text Char"/>
+    <w:basedOn w:val="DefaultParagraphFont"/>
+    <w:link w:val="PlainText"/>
+    <w:uiPriority w:val="99"/>
+    <w:semiHidden/>
+    <w:rsid w:val="00C6554A"/>
+    <w:rPr>
+      <w:rFonts w:ascii="Consolas" w:hAnsi="Consolas"/>
+      <w:szCs w:val="21"/>
+    </w:rPr>
+  </w:style>
+  <w:style w:type="character" w:customStyle="1" w:styleId="Heading7Char">
+    <w:name w:val="Heading 7 Char"/>
+    <w:basedOn w:val="DefaultParagraphFont"/>
+    <w:link w:val="Heading7"/>
+    <w:uiPriority w:val="9"/>
+    <w:semiHidden/>
+    <w:rsid w:val="002554CD"/>
+    <w:rPr>
+      <w:rFonts w:asciiTheme="majorHAnsi" w:eastAsiaTheme="majorEastAsia" w:hAnsiTheme="majorHAnsi" w:cstheme="majorBidi"/>
+      <w:i/>
+      <w:iCs/>
+      <w:color w:val="004F5B" w:themeColor="accent1" w:themeShade="7F"/>
+    </w:rPr>
+  </w:style>
+  <w:style w:type="character" w:customStyle="1" w:styleId="Heading6Char">
+    <w:name w:val="Heading 6 Char"/>
+    <w:basedOn w:val="DefaultParagraphFont"/>
+    <w:link w:val="Heading6"/>
+    <w:uiPriority w:val="9"/>
+    <w:semiHidden/>
+    <w:rsid w:val="002554CD"/>
+    <w:rPr>
+      <w:rFonts w:asciiTheme="majorHAnsi" w:eastAsiaTheme="majorEastAsia" w:hAnsiTheme="majorHAnsi" w:cstheme="majorBidi"/>
+      <w:color w:val="004F5B" w:themeColor="accent1" w:themeShade="7F"/>
+    </w:rPr>
+  </w:style>
+  <w:style w:type="paragraph" w:styleId="TOC1">
+    <w:name w:val="toc 1"/>
+    <w:basedOn w:val="Normal"/>
+    <w:next w:val="Heading1"/>
+    <w:autoRedefine/>
+    <w:uiPriority w:val="39"/>
+    <w:unhideWhenUsed/>
+    <w:rsid w:val="005C140D"/>
+    <w:pPr>
+      <w:spacing w:after="100"/>
+    </w:pPr>
   </w:style>
   <w:style w:type="paragraph" w:styleId="TOCHeading">
     <w:name w:val="TOC Heading"/>
@@ -1569,144 +3561,42 @@
     <w:uiPriority w:val="39"/>
     <w:unhideWhenUsed/>
     <w:qFormat/>
-    <w:rsid w:val="005E3FAA"/>
+    <w:rsid w:val="005C140D"/>
     <w:pPr>
-      <w:keepLines/>
-      <w:spacing w:before="240" w:line="259" w:lineRule="auto"/>
+      <w:spacing w:before="240" w:after="0" w:line="259" w:lineRule="auto"/>
+      <w:contextualSpacing w:val="0"/>
       <w:outlineLvl w:val="9"/>
     </w:pPr>
     <w:rPr>
-      <w:rFonts w:eastAsiaTheme="majorEastAsia" w:cstheme="majorBidi"/>
       <w:szCs w:val="32"/>
     </w:rPr>
   </w:style>
-  <w:style w:type="paragraph" w:styleId="TOC1">
-    <w:name w:val="toc 1"/>
+  <w:style w:type="paragraph" w:customStyle="1" w:styleId="Subheading">
+    <w:name w:val="Subheading"/>
+    <w:basedOn w:val="Subtitle"/>
+    <w:next w:val="Normal"/>
+    <w:qFormat/>
+    <w:rsid w:val="000A12B1"/>
+    <w:pPr>
+      <w:spacing w:before="120" w:after="120"/>
+      <w:jc w:val="left"/>
+    </w:pPr>
+    <w:rPr>
+      <w:caps w:val="0"/>
+    </w:rPr>
+  </w:style>
+  <w:style w:type="paragraph" w:styleId="TOC2">
+    <w:name w:val="toc 2"/>
     <w:basedOn w:val="Normal"/>
     <w:next w:val="Normal"/>
     <w:autoRedefine/>
     <w:uiPriority w:val="39"/>
     <w:unhideWhenUsed/>
-    <w:rsid w:val="00B97770"/>
+    <w:rsid w:val="004A63BB"/>
     <w:pPr>
       <w:spacing w:after="100"/>
+      <w:ind w:left="240"/>
     </w:pPr>
-  </w:style>
-  <w:style w:type="character" w:styleId="Hyperlink">
-    <w:name w:val="Hyperlink"/>
-    <w:basedOn w:val="DefaultParagraphFont"/>
-    <w:uiPriority w:val="99"/>
-    <w:unhideWhenUsed/>
-    <w:rsid w:val="00B97770"/>
-    <w:rPr>
-      <w:color w:val="93C842" w:themeColor="hyperlink"/>
-      <w:u w:val="single"/>
-    </w:rPr>
-  </w:style>
-  <w:style w:type="paragraph" w:customStyle="1" w:styleId="Note">
-    <w:name w:val="Note"/>
-    <w:basedOn w:val="Heading6"/>
-    <w:next w:val="Normal"/>
-    <w:qFormat/>
-    <w:rsid w:val="00431B7E"/>
-    <w:rPr>
-      <w:i/>
-      <w:color w:val="870533" w:themeColor="accent4" w:themeShade="BF"/>
-      <w:sz w:val="24"/>
-    </w:rPr>
-  </w:style>
-  <w:style w:type="character" w:customStyle="1" w:styleId="Heading6Char">
-    <w:name w:val="Heading 6 Char"/>
-    <w:basedOn w:val="DefaultParagraphFont"/>
-    <w:link w:val="Heading6"/>
-    <w:uiPriority w:val="2"/>
-    <w:semiHidden/>
-    <w:rsid w:val="00431B7E"/>
-    <w:rPr>
-      <w:rFonts w:asciiTheme="majorHAnsi" w:eastAsiaTheme="majorEastAsia" w:hAnsiTheme="majorHAnsi" w:cstheme="majorBidi"/>
-      <w:color w:val="51031E" w:themeColor="accent1" w:themeShade="7F"/>
-      <w:sz w:val="28"/>
-      <w:szCs w:val="22"/>
-    </w:rPr>
-  </w:style>
-  <w:style w:type="paragraph" w:styleId="ListBullet">
-    <w:name w:val="List Bullet"/>
-    <w:basedOn w:val="Normal"/>
-    <w:uiPriority w:val="99"/>
-    <w:unhideWhenUsed/>
-    <w:rsid w:val="002C6A49"/>
-    <w:pPr>
-      <w:numPr>
-        <w:numId w:val="1"/>
-      </w:numPr>
-      <w:contextualSpacing/>
-    </w:pPr>
-  </w:style>
-  <w:style w:type="paragraph" w:customStyle="1" w:styleId="ItemDescription">
-    <w:name w:val="Item Description"/>
-    <w:basedOn w:val="Normal"/>
-    <w:uiPriority w:val="10"/>
-    <w:qFormat/>
-    <w:rsid w:val="00F838AB"/>
-    <w:pPr>
-      <w:spacing w:before="40" w:after="120" w:line="240" w:lineRule="auto"/>
-      <w:ind w:right="360"/>
-    </w:pPr>
-    <w:rPr>
-      <w:rFonts w:asciiTheme="minorHAnsi" w:eastAsiaTheme="minorHAnsi" w:hAnsiTheme="minorHAnsi"/>
-      <w:kern w:val="20"/>
-      <w:sz w:val="24"/>
-      <w:szCs w:val="20"/>
-      <w:lang w:eastAsia="ja-JP"/>
-    </w:rPr>
-  </w:style>
-  <w:style w:type="paragraph" w:customStyle="1" w:styleId="Tableheading">
-    <w:name w:val="Table heading"/>
-    <w:basedOn w:val="Heading2"/>
-    <w:link w:val="TableheadingChar"/>
-    <w:uiPriority w:val="10"/>
-    <w:qFormat/>
-    <w:rsid w:val="00F838AB"/>
-    <w:pPr>
-      <w:spacing w:before="60" w:after="60" w:line="276" w:lineRule="auto"/>
-      <w:jc w:val="center"/>
-    </w:pPr>
-    <w:rPr>
-      <w:rFonts w:cs="Arial"/>
-      <w:bCs/>
-      <w:iCs/>
-      <w:color w:val="7A042E" w:themeColor="accent1" w:themeShade="BF"/>
-      <w:sz w:val="24"/>
-      <w:szCs w:val="28"/>
-    </w:rPr>
-  </w:style>
-  <w:style w:type="character" w:customStyle="1" w:styleId="TableheadingChar">
-    <w:name w:val="Table heading Char"/>
-    <w:basedOn w:val="Heading2Char"/>
-    <w:link w:val="Tableheading"/>
-    <w:uiPriority w:val="10"/>
-    <w:rsid w:val="00F838AB"/>
-    <w:rPr>
-      <w:rFonts w:asciiTheme="majorHAnsi" w:eastAsia="Times New Roman" w:hAnsiTheme="majorHAnsi" w:cs="Arial"/>
-      <w:b/>
-      <w:bCs/>
-      <w:iCs/>
-      <w:color w:val="7A042E" w:themeColor="accent1" w:themeShade="BF"/>
-      <w:sz w:val="24"/>
-      <w:szCs w:val="28"/>
-    </w:rPr>
-  </w:style>
-  <w:style w:type="character" w:customStyle="1" w:styleId="UnresolvedMention">
-    <w:name w:val="Unresolved Mention"/>
-    <w:basedOn w:val="DefaultParagraphFont"/>
-    <w:uiPriority w:val="99"/>
-    <w:semiHidden/>
-    <w:unhideWhenUsed/>
-    <w:rsid w:val="005E6729"/>
-    <w:rPr>
-      <w:color w:val="605E5C"/>
-      <w:shd w:val="clear" w:color="auto" w:fill="E1DFDD"/>
-    </w:rPr>
   </w:style>
   <w:style w:type="paragraph" w:styleId="ListParagraph">
     <w:name w:val="List Paragraph"/>
@@ -1714,72 +3604,183 @@
     <w:uiPriority w:val="34"/>
     <w:unhideWhenUsed/>
     <w:qFormat/>
-    <w:rsid w:val="0093456C"/>
+    <w:rsid w:val="00AF3CD2"/>
     <w:pPr>
-      <w:spacing w:before="120" w:after="200" w:line="264" w:lineRule="auto"/>
       <w:ind w:left="720"/>
       <w:contextualSpacing/>
     </w:pPr>
-    <w:rPr>
-      <w:rFonts w:asciiTheme="minorHAnsi" w:eastAsiaTheme="minorHAnsi" w:hAnsiTheme="minorHAnsi"/>
-      <w:color w:val="63676C" w:themeColor="text1" w:themeTint="A6"/>
-      <w:sz w:val="24"/>
+  </w:style>
+  <w:style w:type="paragraph" w:customStyle="1" w:styleId="SprintTitle">
+    <w:name w:val="Sprint Title"/>
+    <w:basedOn w:val="Title"/>
+    <w:next w:val="Normal"/>
+    <w:qFormat/>
+    <w:rsid w:val="00D66089"/>
+    <w:rPr>
+      <w:sz w:val="56"/>
+    </w:rPr>
+  </w:style>
+  <w:style w:type="paragraph" w:customStyle="1" w:styleId="SectionTitle">
+    <w:name w:val="Section Title"/>
+    <w:basedOn w:val="Title"/>
+    <w:next w:val="Normal"/>
+    <w:qFormat/>
+    <w:rsid w:val="00816A40"/>
+    <w:rPr>
+      <w:sz w:val="52"/>
+    </w:rPr>
+  </w:style>
+  <w:style w:type="paragraph" w:customStyle="1" w:styleId="Note">
+    <w:name w:val="Note"/>
+    <w:basedOn w:val="Normal"/>
+    <w:next w:val="Normal"/>
+    <w:qFormat/>
+    <w:rsid w:val="00DE5EEA"/>
+    <w:rPr>
+      <w:color w:val="007789" w:themeColor="accent1" w:themeShade="BF"/>
+    </w:rPr>
+  </w:style>
+  <w:style w:type="paragraph" w:styleId="TOC3">
+    <w:name w:val="toc 3"/>
+    <w:basedOn w:val="Normal"/>
+    <w:next w:val="Normal"/>
+    <w:autoRedefine/>
+    <w:uiPriority w:val="39"/>
+    <w:unhideWhenUsed/>
+    <w:rsid w:val="0021017B"/>
+    <w:pPr>
+      <w:spacing w:after="100"/>
+      <w:ind w:left="480"/>
+    </w:pPr>
+  </w:style>
+  <w:style w:type="paragraph" w:customStyle="1" w:styleId="SubsectionHeading">
+    <w:name w:val="Subsection Heading"/>
+    <w:basedOn w:val="Subheading"/>
+    <w:next w:val="Normal"/>
+    <w:qFormat/>
+    <w:rsid w:val="009A6BC3"/>
+    <w:pPr>
+      <w:jc w:val="center"/>
+    </w:pPr>
+    <w:rPr>
+      <w:caps/>
+      <w:sz w:val="32"/>
     </w:rPr>
   </w:style>
 </w:styles>
 </file>
 
 <file path=word/theme/theme1.xml><?xml version="1.0" encoding="utf-8"?>
-<a:theme xmlns:a="http://schemas.openxmlformats.org/drawingml/2006/main" name="Theme2">
+<a:theme xmlns:a="http://schemas.openxmlformats.org/drawingml/2006/main" name="Theme1">
   <a:themeElements>
-    <a:clrScheme name="Custom 51">
+    <a:clrScheme name="Report">
       <a:dk1>
-        <a:srgbClr val="161718"/>
+        <a:sysClr val="windowText" lastClr="000000"/>
       </a:dk1>
       <a:lt1>
-        <a:srgbClr val="FFFFFF"/>
+        <a:sysClr val="window" lastClr="FFFFFF"/>
       </a:lt1>
       <a:dk2>
-        <a:srgbClr val="282660"/>
+        <a:srgbClr val="4E5B6F"/>
       </a:dk2>
       <a:lt2>
-        <a:srgbClr val="E6E7E8"/>
+        <a:srgbClr val="D6ECFF"/>
       </a:lt2>
       <a:accent1>
-        <a:srgbClr val="A4063E"/>
+        <a:srgbClr val="00A0B8"/>
       </a:accent1>
       <a:accent2>
-        <a:srgbClr val="93C842"/>
+        <a:srgbClr val="EA157A"/>
       </a:accent2>
       <a:accent3>
-        <a:srgbClr val="1D7D74"/>
+        <a:srgbClr val="FEB80A"/>
       </a:accent3>
       <a:accent4>
-        <a:srgbClr val="B50745"/>
+        <a:srgbClr val="00ADDC"/>
       </a:accent4>
       <a:accent5>
-        <a:srgbClr val="93C842"/>
+        <a:srgbClr val="738AC8"/>
       </a:accent5>
       <a:accent6>
-        <a:srgbClr val="A4063E"/>
+        <a:srgbClr val="1AB39F"/>
       </a:accent6>
       <a:hlink>
-        <a:srgbClr val="93C842"/>
+        <a:srgbClr val="EB8803"/>
       </a:hlink>
       <a:folHlink>
-        <a:srgbClr val="93C842"/>
+        <a:srgbClr val="5F7791"/>
       </a:folHlink>
     </a:clrScheme>
-    <a:fontScheme name="Custom 18">
+    <a:fontScheme name="Paper">
       <a:majorFont>
-        <a:latin typeface="Franklin Gothic Book"/>
+        <a:latin typeface="Constantia"/>
         <a:ea typeface=""/>
         <a:cs typeface=""/>
+        <a:font script="Jpan" typeface="HG明朝E"/>
+        <a:font script="Hang" typeface="궁서"/>
+        <a:font script="Hans" typeface="华文新魏"/>
+        <a:font script="Hant" typeface="標楷體"/>
+        <a:font script="Arab" typeface="Times New Roman"/>
+        <a:font script="Hebr" typeface="Times New Roman"/>
+        <a:font script="Thai" typeface="Browallia New"/>
+        <a:font script="Ethi" typeface="Nyala"/>
+        <a:font script="Beng" typeface="Vrinda"/>
+        <a:font script="Gujr" typeface="Shruti"/>
+        <a:font script="Khmr" typeface="MoolBoran"/>
+        <a:font script="Knda" typeface="Tunga"/>
+        <a:font script="Guru" typeface="Raavi"/>
+        <a:font script="Cans" typeface="Euphemia"/>
+        <a:font script="Cher" typeface="Plantagenet Cherokee"/>
+        <a:font script="Yiii" typeface="Microsoft Yi Baiti"/>
+        <a:font script="Tibt" typeface="Microsoft Himalaya"/>
+        <a:font script="Thaa" typeface="MV Boli"/>
+        <a:font script="Deva" typeface="Mangal"/>
+        <a:font script="Telu" typeface="Gautami"/>
+        <a:font script="Taml" typeface="Latha"/>
+        <a:font script="Syrc" typeface="Estrangelo Edessa"/>
+        <a:font script="Orya" typeface="Kalinga"/>
+        <a:font script="Mlym" typeface="Kartika"/>
+        <a:font script="Laoo" typeface="DokChampa"/>
+        <a:font script="Sinh" typeface="Iskoola Pota"/>
+        <a:font script="Mong" typeface="Mongolian Baiti"/>
+        <a:font script="Viet" typeface="Times New Roman"/>
+        <a:font script="Uigh" typeface="Microsoft Uighur"/>
+        <a:font script="Geor" typeface="Sylfaen"/>
       </a:majorFont>
       <a:minorFont>
-        <a:latin typeface="Microsoft Sans Serif"/>
+        <a:latin typeface="Constantia"/>
         <a:ea typeface=""/>
         <a:cs typeface=""/>
+        <a:font script="Jpan" typeface="HG明朝E"/>
+        <a:font script="Hang" typeface="궁서"/>
+        <a:font script="Hans" typeface="华文新魏"/>
+        <a:font script="Hant" typeface="標楷體"/>
+        <a:font script="Arab" typeface="Times New Roman"/>
+        <a:font script="Hebr" typeface="Times New Roman"/>
+        <a:font script="Thai" typeface="Browallia New"/>
+        <a:font script="Ethi" typeface="Nyala"/>
+        <a:font script="Beng" typeface="Vrinda"/>
+        <a:font script="Gujr" typeface="Shruti"/>
+        <a:font script="Khmr" typeface="MoolBoran"/>
+        <a:font script="Knda" typeface="Tunga"/>
+        <a:font script="Guru" typeface="Raavi"/>
+        <a:font script="Cans" typeface="Euphemia"/>
+        <a:font script="Cher" typeface="Plantagenet Cherokee"/>
+        <a:font script="Yiii" typeface="Microsoft Yi Baiti"/>
+        <a:font script="Tibt" typeface="Microsoft Himalaya"/>
+        <a:font script="Thaa" typeface="MV Boli"/>
+        <a:font script="Deva" typeface="Mangal"/>
+        <a:font script="Telu" typeface="Gautami"/>
+        <a:font script="Taml" typeface="Latha"/>
+        <a:font script="Syrc" typeface="Estrangelo Edessa"/>
+        <a:font script="Orya" typeface="Kalinga"/>
+        <a:font script="Mlym" typeface="Kartika"/>
+        <a:font script="Laoo" typeface="DokChampa"/>
+        <a:font script="Sinh" typeface="Iskoola Pota"/>
+        <a:font script="Mong" typeface="Mongolian Baiti"/>
+        <a:font script="Viet" typeface="Times New Roman"/>
+        <a:font script="Uigh" typeface="Microsoft Uighur"/>
+        <a:font script="Geor" typeface="Sylfaen"/>
       </a:minorFont>
     </a:fontScheme>
     <a:fmtScheme name="Office">
@@ -1959,7 +3960,7 @@
 </file>
 
 <file path=customXml/itemProps1.xml><?xml version="1.0" encoding="utf-8"?>
-<ds:datastoreItem xmlns:ds="http://schemas.openxmlformats.org/officeDocument/2006/customXml" ds:itemID="{24C1C6B2-4776-4AED-9CF1-ECFD0A317841}">
+<ds:datastoreItem xmlns:ds="http://schemas.openxmlformats.org/officeDocument/2006/customXml" ds:itemID="{CB7F90EF-CB27-497A-A0BB-D386275B9230}">
   <ds:schemaRefs>
     <ds:schemaRef ds:uri="http://schemas.openxmlformats.org/officeDocument/2006/bibliography"/>
   </ds:schemaRefs>

</xml_diff>